<commit_message>
Fix corrupted binary files (PDF/docx) module 4-10
</commit_message>
<xml_diff>
--- a/Module6/Module 6 Checkpoint.docx
+++ b/Module6/Module 6 Checkpoint.docx
@@ -1,3 +1,1987 @@
+
+<file path=word/document.xml><?xml version="1.0" encoding="utf-8"?>
+<w:document xmlns:wpc="http://schemas.microsoft.com/office/word/2010/wordprocessingCanvas" xmlns:cx="http://schemas.microsoft.com/office/drawing/2014/chartex" xmlns:cx1="http://schemas.microsoft.com/office/drawing/2015/9/8/chartex" xmlns:cx2="http://schemas.microsoft.com/office/drawing/2015/10/21/chartex" xmlns:cx3="http://schemas.microsoft.com/office/drawing/2016/5/9/chartex" xmlns:cx4="http://schemas.microsoft.com/office/drawing/2016/5/10/chartex" xmlns:cx5="http://schemas.microsoft.com/office/drawing/2016/5/11/chartex" xmlns:cx6="http://schemas.microsoft.com/office/drawing/2016/5/12/chartex" xmlns:cx7="http://schemas.microsoft.com/office/drawing/2016/5/13/chartex" xmlns:cx8="http://schemas.microsoft.com/office/drawing/2016/5/14/chartex" xmlns:mc="http://schemas.openxmlformats.org/markup-compatibility/2006" xmlns:aink="http://schemas.microsoft.com/office/drawing/2016/ink" xmlns:am3d="http://schemas.microsoft.com/office/drawing/2017/model3d" xmlns:o="urn:schemas-microsoft-com:office:office" xmlns:oel="http://schemas.microsoft.com/office/2019/extlst" xmlns:r="http://schemas.openxmlformats.org/officeDocument/2006/relationships" xmlns:m="http://schemas.openxmlformats.org/officeDocument/2006/math" xmlns:v="urn:schemas-microsoft-com:vml" xmlns:wp14="http://schemas.microsoft.com/office/word/2010/wordprocessingDrawing" xmlns:wp="http://schemas.openxmlformats.org/drawingml/2006/wordprocessingDrawing" xmlns:w10="urn:schemas-microsoft-com:office:word" xmlns:w="http://schemas.openxmlformats.org/wordprocessingml/2006/main" xmlns:w14="http://schemas.microsoft.com/office/word/2010/wordml" xmlns:w15="http://schemas.microsoft.com/office/word/2012/wordml" xmlns:w16cex="http://schemas.microsoft.com/office/word/2018/wordml/cex" xmlns:w16cid="http://schemas.microsoft.com/office/word/2016/wordml/cid" xmlns:w16="http://schemas.microsoft.com/office/word/2018/wordml" xmlns:w16sdtdh="http://schemas.microsoft.com/office/word/2020/wordml/sdtdatahash" xmlns:w16se="http://schemas.microsoft.com/office/word/2015/wordml/symex" xmlns:wpg="http://schemas.microsoft.com/office/word/2010/wordprocessingGroup" xmlns:wpi="http://schemas.microsoft.com/office/word/2010/wordprocessingInk" xmlns:wne="http://schemas.microsoft.com/office/word/2006/wordml" xmlns:wps="http://schemas.microsoft.com/office/word/2010/wordprocessingShape" mc:Ignorable="w14 w15 w16se w16cid w16 w16cex w16sdtdh wp14">
+  <w:body>
+    <w:p>
+      <w:pPr>
+        <w:jc w:val="center"/>
+        <w:rPr>
+          <w:rFonts w:ascii="Times New Roman" w:hAnsi="Times New Roman" w:cs="Times New Roman"/>
+          <w:sz w:val="24"/>
+          <w:szCs w:val="24"/>
+          <w:lang w:val="en-US"/>
+        </w:rPr>
+      </w:pPr>
+      <w:r>
+        <w:rPr>
+          <w:rFonts w:ascii="Times New Roman" w:hAnsi="Times New Roman" w:cs="Times New Roman"/>
+          <w:sz w:val="24"/>
+          <w:szCs w:val="24"/>
+          <w:lang w:val="en-US"/>
+        </w:rPr>
+        <w:t xml:space="preserve">COMP2113 Programming Technologies / </w:t>
+      </w:r>
+    </w:p>
+    <w:p>
+      <w:pPr>
+        <w:jc w:val="center"/>
+        <w:rPr>
+          <w:rFonts w:ascii="Times New Roman" w:eastAsia="Times New Roman" w:hAnsi="Times New Roman" w:cs="Times New Roman"/>
+          <w:sz w:val="24"/>
+          <w:szCs w:val="24"/>
+          <w:lang w:val="en-US"/>
+        </w:rPr>
+      </w:pPr>
+      <w:r>
+        <w:rPr>
+          <w:rFonts w:ascii="Times New Roman" w:eastAsia="Times New Roman" w:hAnsi="Times New Roman" w:cs="Times New Roman"/>
+          <w:sz w:val="24"/>
+          <w:szCs w:val="24"/>
+          <w:lang w:val="en-US"/>
+        </w:rPr>
+        <w:t>ENGG1340 Computer Programming II</w:t>
+      </w:r>
+    </w:p>
+    <w:p>
+      <w:pPr>
+        <w:jc w:val="center"/>
+        <w:rPr>
+          <w:rFonts w:ascii="Times New Roman" w:eastAsia="Times New Roman" w:hAnsi="Times New Roman" w:cs="Times New Roman"/>
+          <w:b/>
+          <w:sz w:val="24"/>
+          <w:szCs w:val="24"/>
+          <w:lang w:val="en-US"/>
+        </w:rPr>
+      </w:pPr>
+      <w:r>
+        <w:rPr>
+          <w:rFonts w:ascii="Times New Roman" w:eastAsia="Times New Roman" w:hAnsi="Times New Roman" w:cs="Times New Roman"/>
+          <w:b/>
+          <w:sz w:val="24"/>
+          <w:szCs w:val="24"/>
+          <w:lang w:val="en-US"/>
+        </w:rPr>
+        <w:t>Module 6 Checkpoint Exercise</w:t>
+      </w:r>
+    </w:p>
+    <w:p>
+      <w:pPr>
+        <w:rPr>
+          <w:rFonts w:ascii="Times New Roman" w:eastAsia="Times New Roman" w:hAnsi="Times New Roman" w:cs="Times New Roman"/>
+          <w:sz w:val="24"/>
+          <w:szCs w:val="24"/>
+          <w:lang w:val="en-US"/>
+        </w:rPr>
+      </w:pPr>
+      <w:r>
+        <w:rPr>
+          <w:rFonts w:ascii="Times New Roman" w:eastAsia="Times New Roman" w:hAnsi="Times New Roman" w:cs="Times New Roman"/>
+          <w:sz w:val="24"/>
+          <w:szCs w:val="24"/>
+        </w:rPr>
+        <w:t>Name:</w:t>
+      </w:r>
+      <w:r>
+        <w:rPr>
+          <w:rFonts w:ascii="Times New Roman" w:eastAsia="Times New Roman" w:hAnsi="Times New Roman" w:cs="Times New Roman"/>
+          <w:sz w:val="24"/>
+          <w:szCs w:val="24"/>
+          <w:lang w:val="en-US"/>
+        </w:rPr>
+        <w:t xml:space="preserve"> Cheng Ho Ming</w:t>
+      </w:r>
+    </w:p>
+    <w:p>
+      <w:pPr>
+        <w:rPr>
+          <w:rFonts w:ascii="Times New Roman" w:eastAsia="Times New Roman" w:hAnsi="Times New Roman" w:cs="Times New Roman"/>
+          <w:sz w:val="24"/>
+          <w:szCs w:val="24"/>
+          <w:lang w:val="en-US"/>
+        </w:rPr>
+      </w:pPr>
+      <w:r>
+        <w:rPr>
+          <w:rFonts w:ascii="Times New Roman" w:eastAsia="Times New Roman" w:hAnsi="Times New Roman" w:cs="Times New Roman"/>
+          <w:sz w:val="24"/>
+          <w:szCs w:val="24"/>
+        </w:rPr>
+        <w:t>University ID:</w:t>
+      </w:r>
+      <w:r>
+        <w:rPr>
+          <w:rFonts w:ascii="Times New Roman" w:eastAsia="Times New Roman" w:hAnsi="Times New Roman" w:cs="Times New Roman"/>
+          <w:sz w:val="24"/>
+          <w:szCs w:val="24"/>
+          <w:lang w:val="en-US"/>
+        </w:rPr>
+        <w:t xml:space="preserve"> 3036216734</w:t>
+      </w:r>
+    </w:p>
+    <w:p>
+      <w:pPr>
+        <w:jc w:val="center"/>
+        <w:rPr>
+          <w:rFonts w:ascii="Times New Roman" w:hAnsi="Times New Roman" w:cs="Times New Roman"/>
+          <w:sz w:val="24"/>
+          <w:szCs w:val="24"/>
+        </w:rPr>
+      </w:pPr>
+      <w:r>
+        <w:rPr>
+          <w:rFonts w:ascii="Times New Roman" w:hAnsi="Times New Roman" w:cs="Times New Roman"/>
+          <w:sz w:val="24"/>
+          <w:szCs w:val="24"/>
+        </w:rPr>
+        <w:pict w14:anchorId="6997F7DD">
+          <v:rect id="_x0000_i1025" style="width:0;height:1.5pt" o:hralign="center" o:hrstd="t" o:hr="t" fillcolor="#a0a0a0" stroked="f"/>
+        </w:pict>
+      </w:r>
+    </w:p>
+    <w:p>
+      <w:pPr>
+        <w:spacing w:line="360" w:lineRule="auto"/>
+        <w:rPr>
+          <w:rFonts w:ascii="Times New Roman" w:hAnsi="Times New Roman" w:cs="Times New Roman"/>
+          <w:b/>
+          <w:sz w:val="24"/>
+          <w:szCs w:val="24"/>
+          <w:lang w:val="en-US"/>
+        </w:rPr>
+      </w:pPr>
+      <w:r>
+        <w:rPr>
+          <w:rFonts w:ascii="Times New Roman" w:hAnsi="Times New Roman" w:cs="Times New Roman"/>
+          <w:b/>
+          <w:sz w:val="24"/>
+          <w:szCs w:val="24"/>
+          <w:lang w:val="en-US"/>
+        </w:rPr>
+        <w:t>Instructions:</w:t>
+      </w:r>
+    </w:p>
+    <w:p>
+      <w:pPr>
+        <w:spacing w:line="360" w:lineRule="auto"/>
+        <w:rPr>
+          <w:rFonts w:ascii="Times New Roman" w:hAnsi="Times New Roman" w:cs="Times New Roman"/>
+          <w:sz w:val="24"/>
+          <w:szCs w:val="24"/>
+          <w:lang w:val="en-US"/>
+        </w:rPr>
+      </w:pPr>
+      <w:r>
+        <w:rPr>
+          <w:rFonts w:ascii="Times New Roman" w:eastAsia="Times New Roman" w:hAnsi="Times New Roman" w:cs="Times New Roman"/>
+          <w:sz w:val="24"/>
+          <w:szCs w:val="24"/>
+          <w:lang w:val="en-US"/>
+        </w:rPr>
+        <w:t>For each single question or each group of questions in the Checkpoint exercise, please type your answer right after the question in this Word document.</w:t>
+      </w:r>
+    </w:p>
+    <w:p>
+      <w:pPr>
+        <w:spacing w:line="360" w:lineRule="auto"/>
+        <w:rPr>
+          <w:rFonts w:ascii="Times New Roman" w:hAnsi="Times New Roman" w:cs="Times New Roman"/>
+          <w:sz w:val="24"/>
+          <w:szCs w:val="24"/>
+          <w:lang w:val="en-US"/>
+        </w:rPr>
+      </w:pPr>
+    </w:p>
+    <w:p>
+      <w:pPr>
+        <w:jc w:val="center"/>
+        <w:rPr>
+          <w:rFonts w:ascii="Times New Roman" w:hAnsi="Times New Roman" w:cs="Times New Roman"/>
+          <w:sz w:val="24"/>
+          <w:szCs w:val="24"/>
+        </w:rPr>
+      </w:pPr>
+      <w:r>
+        <w:rPr>
+          <w:rFonts w:ascii="Times New Roman" w:hAnsi="Times New Roman" w:cs="Times New Roman"/>
+          <w:sz w:val="24"/>
+          <w:szCs w:val="24"/>
+        </w:rPr>
+        <w:pict w14:anchorId="060CD61F">
+          <v:rect id="_x0000_i1026" style="width:0;height:1.5pt" o:hralign="center" o:hrstd="t" o:hr="t" fillcolor="#a0a0a0" stroked="f"/>
+        </w:pict>
+      </w:r>
+    </w:p>
+    <w:p>
+      <w:pPr>
+        <w:spacing w:line="360" w:lineRule="auto"/>
+        <w:rPr>
+          <w:rFonts w:ascii="Times New Roman" w:hAnsi="Times New Roman" w:cs="Times New Roman"/>
+          <w:b/>
+          <w:color w:val="FF0000"/>
+          <w:sz w:val="24"/>
+          <w:szCs w:val="24"/>
+          <w:lang w:val="en-US"/>
+        </w:rPr>
+      </w:pPr>
+      <w:r>
+        <w:rPr>
+          <w:rFonts w:ascii="Times New Roman" w:hAnsi="Times New Roman" w:cs="Times New Roman"/>
+          <w:b/>
+          <w:sz w:val="24"/>
+          <w:szCs w:val="24"/>
+          <w:lang w:val="en-US"/>
+        </w:rPr>
+        <w:t xml:space="preserve">Checkpoint 6.1 </w:t>
+      </w:r>
+      <w:r>
+        <w:rPr>
+          <w:rFonts w:ascii="Times New Roman" w:hAnsi="Times New Roman" w:cs="Times New Roman"/>
+          <w:b/>
+          <w:color w:val="FF0000"/>
+          <w:sz w:val="24"/>
+          <w:szCs w:val="24"/>
+          <w:lang w:val="en-US"/>
+        </w:rPr>
+        <w:t>(Please submit your answer to Moodle)</w:t>
+      </w:r>
+    </w:p>
+    <w:p>
+      <w:pPr>
+        <w:spacing w:line="360" w:lineRule="auto"/>
+        <w:rPr>
+          <w:rFonts w:ascii="Times New Roman" w:eastAsia="Times New Roman" w:hAnsi="Times New Roman" w:cs="Times New Roman"/>
+          <w:sz w:val="24"/>
+          <w:szCs w:val="24"/>
+          <w:lang w:val="en-US"/>
+        </w:rPr>
+      </w:pPr>
+      <w:r>
+        <w:rPr>
+          <w:rFonts w:ascii="Times New Roman" w:eastAsia="Times New Roman" w:hAnsi="Times New Roman" w:cs="Times New Roman"/>
+          <w:sz w:val="24"/>
+          <w:szCs w:val="24"/>
+          <w:lang w:val="en-US"/>
+        </w:rPr>
+        <w:t>There may be error(s) in the following statements. Correct the error(s) if any, if no error, please write “no error”.</w:t>
+      </w:r>
+    </w:p>
+    <w:p>
+      <w:pPr>
+        <w:spacing w:line="360" w:lineRule="auto"/>
+        <w:rPr>
+          <w:rFonts w:ascii="Times New Roman" w:eastAsia="Times New Roman" w:hAnsi="Times New Roman" w:cs="Times New Roman"/>
+          <w:sz w:val="24"/>
+          <w:szCs w:val="24"/>
+          <w:lang w:val="en-US"/>
+        </w:rPr>
+      </w:pPr>
+      <w:r>
+        <w:rPr>
+          <w:rFonts w:ascii="Times New Roman" w:eastAsia="Times New Roman" w:hAnsi="Times New Roman" w:cs="Times New Roman"/>
+          <w:sz w:val="24"/>
+          <w:szCs w:val="24"/>
+          <w:lang w:val="en-US"/>
+        </w:rPr>
+        <w:t>a) double a [1] [2] = {{2,3}, {3,2}</w:t>
+      </w:r>
+      <w:proofErr w:type="gramStart"/>
+      <w:r>
+        <w:rPr>
+          <w:rFonts w:ascii="Times New Roman" w:eastAsia="Times New Roman" w:hAnsi="Times New Roman" w:cs="Times New Roman"/>
+          <w:sz w:val="24"/>
+          <w:szCs w:val="24"/>
+          <w:lang w:val="en-US"/>
+        </w:rPr>
+        <w:t>};</w:t>
+      </w:r>
+      <w:proofErr w:type="gramEnd"/>
+    </w:p>
+    <w:p>
+      <w:pPr>
+        <w:spacing w:line="360" w:lineRule="auto"/>
+        <w:rPr>
+          <w:rFonts w:ascii="Times New Roman" w:eastAsia="Times New Roman" w:hAnsi="Times New Roman" w:cs="Times New Roman"/>
+          <w:sz w:val="24"/>
+          <w:szCs w:val="24"/>
+          <w:lang w:val="en-US"/>
+        </w:rPr>
+      </w:pPr>
+      <w:r>
+        <w:rPr>
+          <w:rFonts w:ascii="Times New Roman" w:eastAsia="Times New Roman" w:hAnsi="Times New Roman" w:cs="Times New Roman"/>
+          <w:sz w:val="24"/>
+          <w:szCs w:val="24"/>
+          <w:lang w:val="en-US"/>
+        </w:rPr>
+        <w:t>b) double b [1] [2</w:t>
+      </w:r>
+      <w:proofErr w:type="gramStart"/>
+      <w:r>
+        <w:rPr>
+          <w:rFonts w:ascii="Times New Roman" w:eastAsia="Times New Roman" w:hAnsi="Times New Roman" w:cs="Times New Roman"/>
+          <w:sz w:val="24"/>
+          <w:szCs w:val="24"/>
+          <w:lang w:val="en-US"/>
+        </w:rPr>
+        <w:t>]  =</w:t>
+      </w:r>
+      <w:proofErr w:type="gramEnd"/>
+      <w:r>
+        <w:rPr>
+          <w:rFonts w:ascii="Times New Roman" w:eastAsia="Times New Roman" w:hAnsi="Times New Roman" w:cs="Times New Roman"/>
+          <w:sz w:val="24"/>
+          <w:szCs w:val="24"/>
+          <w:lang w:val="en-US"/>
+        </w:rPr>
+        <w:t xml:space="preserve"> {{3}};</w:t>
+      </w:r>
+    </w:p>
+    <w:p>
+      <w:pPr>
+        <w:spacing w:line="360" w:lineRule="auto"/>
+        <w:rPr>
+          <w:rFonts w:ascii="Times New Roman" w:eastAsia="Times New Roman" w:hAnsi="Times New Roman" w:cs="Times New Roman"/>
+          <w:sz w:val="24"/>
+          <w:szCs w:val="24"/>
+          <w:lang w:val="en-US"/>
+        </w:rPr>
+      </w:pPr>
+      <w:r>
+        <w:rPr>
+          <w:rFonts w:ascii="Times New Roman" w:eastAsia="Times New Roman" w:hAnsi="Times New Roman" w:cs="Times New Roman"/>
+          <w:sz w:val="24"/>
+          <w:szCs w:val="24"/>
+        </w:rPr>
+        <w:t>b) char b[1000] = "string";</w:t>
+      </w:r>
+    </w:p>
+    <w:p>
+      <w:pPr>
+        <w:spacing w:line="360" w:lineRule="auto"/>
+        <w:rPr>
+          <w:rFonts w:ascii="Times New Roman" w:eastAsia="Times New Roman" w:hAnsi="Times New Roman" w:cs="Times New Roman"/>
+          <w:sz w:val="24"/>
+          <w:szCs w:val="24"/>
+          <w:lang w:val="en-US"/>
+        </w:rPr>
+      </w:pPr>
+    </w:p>
+    <w:p>
+      <w:pPr>
+        <w:spacing w:line="360" w:lineRule="auto"/>
+        <w:rPr>
+          <w:rFonts w:ascii="Times New Roman" w:eastAsia="Times New Roman" w:hAnsi="Times New Roman" w:cs="Times New Roman"/>
+          <w:sz w:val="24"/>
+          <w:szCs w:val="24"/>
+          <w:lang w:val="en-US"/>
+        </w:rPr>
+      </w:pPr>
+      <w:r>
+        <w:rPr>
+          <w:rFonts w:ascii="Times New Roman" w:eastAsia="Times New Roman" w:hAnsi="Times New Roman" w:cs="Times New Roman"/>
+          <w:sz w:val="24"/>
+          <w:szCs w:val="24"/>
+          <w:lang w:val="en-US"/>
+        </w:rPr>
+        <w:t>Ans:</w:t>
+      </w:r>
+    </w:p>
+    <w:p>
+      <w:pPr>
+        <w:spacing w:line="360" w:lineRule="auto"/>
+        <w:rPr>
+          <w:rFonts w:ascii="Times New Roman" w:eastAsia="Times New Roman" w:hAnsi="Times New Roman" w:cs="Times New Roman"/>
+          <w:sz w:val="24"/>
+          <w:szCs w:val="24"/>
+          <w:lang w:val="en-US"/>
+        </w:rPr>
+      </w:pPr>
+      <w:r>
+        <w:rPr>
+          <w:rFonts w:ascii="Times New Roman" w:eastAsia="Times New Roman" w:hAnsi="Times New Roman" w:cs="Times New Roman"/>
+          <w:sz w:val="24"/>
+          <w:szCs w:val="24"/>
+          <w:lang w:val="en-US"/>
+        </w:rPr>
+        <w:t>a)</w:t>
+      </w:r>
+      <w:r>
+        <w:rPr>
+          <w:rFonts w:ascii="Times New Roman" w:eastAsia="Times New Roman" w:hAnsi="Times New Roman" w:cs="Times New Roman"/>
+          <w:sz w:val="24"/>
+          <w:szCs w:val="24"/>
+          <w:lang w:val="en-US"/>
+        </w:rPr>
+        <w:t xml:space="preserve"> </w:t>
+      </w:r>
+      <w:r>
+        <w:rPr>
+          <w:rFonts w:ascii="Times New Roman" w:eastAsia="Times New Roman" w:hAnsi="Times New Roman" w:cs="Times New Roman"/>
+          <w:sz w:val="24"/>
+          <w:szCs w:val="24"/>
+          <w:lang w:val="en-US"/>
+        </w:rPr>
+        <w:t>double a [</w:t>
+      </w:r>
+      <w:r>
+        <w:rPr>
+          <w:rFonts w:ascii="Times New Roman" w:eastAsia="Times New Roman" w:hAnsi="Times New Roman" w:cs="Times New Roman"/>
+          <w:sz w:val="24"/>
+          <w:szCs w:val="24"/>
+          <w:lang w:val="en-US"/>
+        </w:rPr>
+        <w:t>2</w:t>
+      </w:r>
+      <w:r>
+        <w:rPr>
+          <w:rFonts w:ascii="Times New Roman" w:eastAsia="Times New Roman" w:hAnsi="Times New Roman" w:cs="Times New Roman"/>
+          <w:sz w:val="24"/>
+          <w:szCs w:val="24"/>
+          <w:lang w:val="en-US"/>
+        </w:rPr>
+        <w:t>] [2] = {{2,3}, {3,2}</w:t>
+      </w:r>
+      <w:proofErr w:type="gramStart"/>
+      <w:r>
+        <w:rPr>
+          <w:rFonts w:ascii="Times New Roman" w:eastAsia="Times New Roman" w:hAnsi="Times New Roman" w:cs="Times New Roman"/>
+          <w:sz w:val="24"/>
+          <w:szCs w:val="24"/>
+          <w:lang w:val="en-US"/>
+        </w:rPr>
+        <w:t>};</w:t>
+      </w:r>
+      <w:proofErr w:type="gramEnd"/>
+    </w:p>
+    <w:p>
+      <w:pPr>
+        <w:spacing w:line="360" w:lineRule="auto"/>
+        <w:rPr>
+          <w:rFonts w:ascii="Times New Roman" w:eastAsia="Times New Roman" w:hAnsi="Times New Roman" w:cs="Times New Roman"/>
+          <w:sz w:val="24"/>
+          <w:szCs w:val="24"/>
+          <w:lang w:val="en-US"/>
+        </w:rPr>
+      </w:pPr>
+      <w:r>
+        <w:rPr>
+          <w:rFonts w:ascii="Times New Roman" w:eastAsia="Times New Roman" w:hAnsi="Times New Roman" w:cs="Times New Roman"/>
+          <w:sz w:val="24"/>
+          <w:szCs w:val="24"/>
+          <w:lang w:val="en-US"/>
+        </w:rPr>
+        <w:t>b) no error</w:t>
+      </w:r>
+    </w:p>
+    <w:p>
+      <w:pPr>
+        <w:spacing w:line="360" w:lineRule="auto"/>
+        <w:rPr>
+          <w:rFonts w:ascii="Times New Roman" w:eastAsia="Times New Roman" w:hAnsi="Times New Roman" w:cs="Times New Roman"/>
+          <w:sz w:val="24"/>
+          <w:szCs w:val="24"/>
+          <w:lang w:val="en-US"/>
+        </w:rPr>
+      </w:pPr>
+      <w:r>
+        <w:rPr>
+          <w:rFonts w:ascii="Times New Roman" w:eastAsia="Times New Roman" w:hAnsi="Times New Roman" w:cs="Times New Roman"/>
+          <w:sz w:val="24"/>
+          <w:szCs w:val="24"/>
+          <w:lang w:val="en-US"/>
+        </w:rPr>
+        <w:t xml:space="preserve">c) </w:t>
+      </w:r>
+      <w:r>
+        <w:rPr>
+          <w:rFonts w:ascii="Times New Roman" w:eastAsia="Times New Roman" w:hAnsi="Times New Roman" w:cs="Times New Roman"/>
+          <w:sz w:val="24"/>
+          <w:szCs w:val="24"/>
+          <w:lang w:val="en-US"/>
+        </w:rPr>
+        <w:t xml:space="preserve"> no error</w:t>
+      </w:r>
+    </w:p>
+    <w:p>
+      <w:pPr>
+        <w:spacing w:line="360" w:lineRule="auto"/>
+        <w:rPr>
+          <w:rFonts w:ascii="Times New Roman" w:hAnsi="Times New Roman" w:cs="Times New Roman"/>
+          <w:sz w:val="24"/>
+          <w:szCs w:val="24"/>
+        </w:rPr>
+      </w:pPr>
+      <w:r>
+        <w:rPr>
+          <w:rFonts w:ascii="Times New Roman" w:hAnsi="Times New Roman" w:cs="Times New Roman"/>
+          <w:sz w:val="24"/>
+          <w:szCs w:val="24"/>
+        </w:rPr>
+        <w:pict w14:anchorId="357F07E7">
+          <v:rect id="_x0000_i1027" style="width:0;height:1.5pt" o:hralign="center" o:hrstd="t" o:hr="t" fillcolor="#a0a0a0" stroked="f"/>
+        </w:pict>
+      </w:r>
+    </w:p>
+    <w:p>
+      <w:pPr>
+        <w:rPr>
+          <w:rFonts w:ascii="Times New Roman" w:hAnsi="Times New Roman" w:cs="Times New Roman"/>
+          <w:b/>
+          <w:sz w:val="24"/>
+          <w:szCs w:val="24"/>
+          <w:lang w:val="en-US"/>
+        </w:rPr>
+      </w:pPr>
+      <w:r>
+        <w:rPr>
+          <w:rFonts w:ascii="Times New Roman" w:hAnsi="Times New Roman" w:cs="Times New Roman"/>
+          <w:b/>
+          <w:sz w:val="24"/>
+          <w:szCs w:val="24"/>
+          <w:lang w:val="en-US"/>
+        </w:rPr>
+        <w:br w:type="page"/>
+      </w:r>
+    </w:p>
+    <w:p>
+      <w:pPr>
+        <w:spacing w:line="360" w:lineRule="auto"/>
+        <w:rPr>
+          <w:rFonts w:ascii="Times New Roman" w:hAnsi="Times New Roman" w:cs="Times New Roman"/>
+          <w:b/>
+          <w:color w:val="FF0000"/>
+          <w:sz w:val="24"/>
+          <w:szCs w:val="24"/>
+          <w:lang w:val="en-US"/>
+        </w:rPr>
+      </w:pPr>
+      <w:r>
+        <w:rPr>
+          <w:rFonts w:ascii="Times New Roman" w:hAnsi="Times New Roman" w:cs="Times New Roman"/>
+          <w:b/>
+          <w:sz w:val="24"/>
+          <w:szCs w:val="24"/>
+          <w:lang w:val="en-US"/>
+        </w:rPr>
+        <w:lastRenderedPageBreak/>
+        <w:t xml:space="preserve">Checkpoint 6.2 </w:t>
+      </w:r>
+      <w:r>
+        <w:rPr>
+          <w:rFonts w:ascii="Times New Roman" w:hAnsi="Times New Roman" w:cs="Times New Roman"/>
+          <w:b/>
+          <w:color w:val="FF0000"/>
+          <w:sz w:val="24"/>
+          <w:szCs w:val="24"/>
+          <w:lang w:val="en-US"/>
+        </w:rPr>
+        <w:t>(Please submit your answer to Moodle)</w:t>
+      </w:r>
+    </w:p>
+    <w:p>
+      <w:pPr>
+        <w:spacing w:line="360" w:lineRule="auto"/>
+        <w:rPr>
+          <w:rFonts w:ascii="Times New Roman" w:eastAsia="Times New Roman" w:hAnsi="Times New Roman" w:cs="Times New Roman"/>
+          <w:sz w:val="24"/>
+          <w:szCs w:val="24"/>
+        </w:rPr>
+      </w:pPr>
+      <w:r>
+        <w:rPr>
+          <w:rFonts w:ascii="Times New Roman" w:eastAsia="Times New Roman" w:hAnsi="Times New Roman" w:cs="Times New Roman"/>
+          <w:sz w:val="24"/>
+          <w:szCs w:val="24"/>
+        </w:rPr>
+        <w:t>Consider the following code:</w:t>
+      </w:r>
+    </w:p>
+    <w:p>
+      <w:pPr>
+        <w:spacing w:line="360" w:lineRule="auto"/>
+        <w:rPr>
+          <w:rFonts w:ascii="Times New Roman" w:eastAsia="Times New Roman" w:hAnsi="Times New Roman" w:cs="Times New Roman"/>
+          <w:sz w:val="24"/>
+          <w:szCs w:val="24"/>
+        </w:rPr>
+      </w:pPr>
+      <w:r>
+        <w:rPr>
+          <w:rFonts w:ascii="Times New Roman" w:eastAsia="Times New Roman" w:hAnsi="Times New Roman" w:cs="Times New Roman"/>
+          <w:noProof/>
+          <w:sz w:val="24"/>
+          <w:szCs w:val="24"/>
+        </w:rPr>
+        <w:drawing>
+          <wp:inline distT="114300" distB="114300" distL="114300" distR="114300" wp14:anchorId="655EFBF0" wp14:editId="07F409EC">
+            <wp:extent cx="6143495" cy="3548063"/>
+            <wp:effectExtent l="0" t="0" r="0" b="0"/>
+            <wp:docPr id="1" name="image1.png"/>
+            <wp:cNvGraphicFramePr/>
+            <a:graphic xmlns:a="http://schemas.openxmlformats.org/drawingml/2006/main">
+              <a:graphicData uri="http://schemas.openxmlformats.org/drawingml/2006/picture">
+                <pic:pic xmlns:pic="http://schemas.openxmlformats.org/drawingml/2006/picture">
+                  <pic:nvPicPr>
+                    <pic:cNvPr id="0" name="image1.png"/>
+                    <pic:cNvPicPr preferRelativeResize="0"/>
+                  </pic:nvPicPr>
+                  <pic:blipFill>
+                    <a:blip r:embed="rId7"/>
+                    <a:srcRect/>
+                    <a:stretch>
+                      <a:fillRect/>
+                    </a:stretch>
+                  </pic:blipFill>
+                  <pic:spPr>
+                    <a:xfrm>
+                      <a:off x="0" y="0"/>
+                      <a:ext cx="6143495" cy="3548063"/>
+                    </a:xfrm>
+                    <a:prstGeom prst="rect">
+                      <a:avLst/>
+                    </a:prstGeom>
+                    <a:ln/>
+                  </pic:spPr>
+                </pic:pic>
+              </a:graphicData>
+            </a:graphic>
+          </wp:inline>
+        </w:drawing>
+      </w:r>
+    </w:p>
+    <w:p>
+      <w:pPr>
+        <w:spacing w:line="360" w:lineRule="auto"/>
+        <w:rPr>
+          <w:rFonts w:ascii="Times New Roman" w:eastAsia="Times New Roman" w:hAnsi="Times New Roman" w:cs="Times New Roman"/>
+          <w:sz w:val="24"/>
+          <w:szCs w:val="24"/>
+          <w:lang w:val="en-US"/>
+        </w:rPr>
+      </w:pPr>
+      <w:r>
+        <w:rPr>
+          <w:rFonts w:ascii="Times New Roman" w:eastAsia="Times New Roman" w:hAnsi="Times New Roman" w:cs="Times New Roman"/>
+          <w:sz w:val="24"/>
+          <w:szCs w:val="24"/>
+          <w:lang w:val="en-US"/>
+        </w:rPr>
+        <w:t>a) What is the output if the above program is executed? (if no output, please write “no output”)</w:t>
+      </w:r>
+    </w:p>
+    <w:p>
+      <w:pPr>
+        <w:spacing w:line="360" w:lineRule="auto"/>
+        <w:rPr>
+          <w:rFonts w:ascii="Times New Roman" w:eastAsia="Times New Roman" w:hAnsi="Times New Roman" w:cs="Times New Roman"/>
+          <w:sz w:val="24"/>
+          <w:szCs w:val="24"/>
+          <w:lang w:val="en-US"/>
+        </w:rPr>
+      </w:pPr>
+      <w:r>
+        <w:rPr>
+          <w:rFonts w:ascii="Times New Roman" w:eastAsia="Times New Roman" w:hAnsi="Times New Roman" w:cs="Times New Roman"/>
+          <w:sz w:val="24"/>
+          <w:szCs w:val="24"/>
+          <w:lang w:val="en-US"/>
+        </w:rPr>
+        <w:t xml:space="preserve">b) What is the output if </w:t>
+      </w:r>
+      <w:r>
+        <w:rPr>
+          <w:rFonts w:ascii="Times New Roman" w:eastAsia="Times New Roman" w:hAnsi="Times New Roman" w:cs="Times New Roman"/>
+          <w:sz w:val="24"/>
+          <w:szCs w:val="24"/>
+          <w:highlight w:val="yellow"/>
+          <w:lang w:val="en-US"/>
+        </w:rPr>
+        <w:t>e(</w:t>
+      </w:r>
+      <w:proofErr w:type="gramStart"/>
+      <w:r>
+        <w:rPr>
+          <w:rFonts w:ascii="Times New Roman" w:eastAsia="Times New Roman" w:hAnsi="Times New Roman" w:cs="Times New Roman"/>
+          <w:sz w:val="24"/>
+          <w:szCs w:val="24"/>
+          <w:highlight w:val="yellow"/>
+          <w:lang w:val="en-US"/>
+        </w:rPr>
+        <w:t>a,b</w:t>
+      </w:r>
+      <w:proofErr w:type="gramEnd"/>
+      <w:r>
+        <w:rPr>
+          <w:rFonts w:ascii="Times New Roman" w:eastAsia="Times New Roman" w:hAnsi="Times New Roman" w:cs="Times New Roman"/>
+          <w:sz w:val="24"/>
+          <w:szCs w:val="24"/>
+          <w:highlight w:val="yellow"/>
+          <w:lang w:val="en-US"/>
+        </w:rPr>
+        <w:t>,c,3);</w:t>
+      </w:r>
+      <w:r>
+        <w:rPr>
+          <w:rFonts w:ascii="Times New Roman" w:eastAsia="Times New Roman" w:hAnsi="Times New Roman" w:cs="Times New Roman"/>
+          <w:sz w:val="24"/>
+          <w:szCs w:val="24"/>
+          <w:lang w:val="en-US"/>
+        </w:rPr>
+        <w:t xml:space="preserve"> is added to line 25? (if no output, please write “no output”)</w:t>
+      </w:r>
+    </w:p>
+    <w:p>
+      <w:pPr>
+        <w:spacing w:line="360" w:lineRule="auto"/>
+        <w:rPr>
+          <w:rFonts w:ascii="Times New Roman" w:eastAsia="Times New Roman" w:hAnsi="Times New Roman" w:cs="Times New Roman"/>
+          <w:sz w:val="24"/>
+          <w:szCs w:val="24"/>
+          <w:lang w:val="en-US"/>
+        </w:rPr>
+      </w:pPr>
+      <w:r>
+        <w:rPr>
+          <w:rFonts w:ascii="Times New Roman" w:eastAsia="Times New Roman" w:hAnsi="Times New Roman" w:cs="Times New Roman"/>
+          <w:sz w:val="24"/>
+          <w:szCs w:val="24"/>
+          <w:lang w:val="en-US"/>
+        </w:rPr>
+        <w:t xml:space="preserve">c) What is the output if </w:t>
+      </w:r>
+      <w:r>
+        <w:rPr>
+          <w:rFonts w:ascii="Times New Roman" w:eastAsia="Times New Roman" w:hAnsi="Times New Roman" w:cs="Times New Roman"/>
+          <w:sz w:val="24"/>
+          <w:szCs w:val="24"/>
+          <w:highlight w:val="yellow"/>
+          <w:lang w:val="en-US"/>
+        </w:rPr>
+        <w:t>e(</w:t>
+      </w:r>
+      <w:proofErr w:type="gramStart"/>
+      <w:r>
+        <w:rPr>
+          <w:rFonts w:ascii="Times New Roman" w:eastAsia="Times New Roman" w:hAnsi="Times New Roman" w:cs="Times New Roman"/>
+          <w:sz w:val="24"/>
+          <w:szCs w:val="24"/>
+          <w:highlight w:val="yellow"/>
+          <w:lang w:val="en-US"/>
+        </w:rPr>
+        <w:t>a,b</w:t>
+      </w:r>
+      <w:proofErr w:type="gramEnd"/>
+      <w:r>
+        <w:rPr>
+          <w:rFonts w:ascii="Times New Roman" w:eastAsia="Times New Roman" w:hAnsi="Times New Roman" w:cs="Times New Roman"/>
+          <w:sz w:val="24"/>
+          <w:szCs w:val="24"/>
+          <w:highlight w:val="yellow"/>
+          <w:lang w:val="en-US"/>
+        </w:rPr>
+        <w:t>,c,5);</w:t>
+      </w:r>
+      <w:r>
+        <w:rPr>
+          <w:rFonts w:ascii="Times New Roman" w:eastAsia="Times New Roman" w:hAnsi="Times New Roman" w:cs="Times New Roman"/>
+          <w:sz w:val="24"/>
+          <w:szCs w:val="24"/>
+          <w:lang w:val="en-US"/>
+        </w:rPr>
+        <w:t xml:space="preserve"> is added to line 25? (if no output, please write “no output”)</w:t>
+      </w:r>
+    </w:p>
+    <w:p>
+      <w:pPr>
+        <w:spacing w:line="360" w:lineRule="auto"/>
+        <w:jc w:val="center"/>
+        <w:rPr>
+          <w:rFonts w:ascii="Times New Roman" w:hAnsi="Times New Roman" w:cs="Times New Roman"/>
+          <w:sz w:val="24"/>
+          <w:szCs w:val="24"/>
+        </w:rPr>
+      </w:pPr>
+      <w:r>
+        <w:rPr>
+          <w:rFonts w:ascii="Times New Roman" w:hAnsi="Times New Roman" w:cs="Times New Roman"/>
+          <w:sz w:val="24"/>
+          <w:szCs w:val="24"/>
+        </w:rPr>
+        <w:pict w14:anchorId="382D4D25">
+          <v:rect id="_x0000_i1028" style="width:0;height:1.5pt" o:hralign="center" o:hrstd="t" o:hr="t" fillcolor="#a0a0a0" stroked="f"/>
+        </w:pict>
+      </w:r>
+    </w:p>
+    <w:p>
+      <w:pPr>
+        <w:rPr>
+          <w:lang w:val="en-US"/>
+        </w:rPr>
+      </w:pPr>
+      <w:r>
+        <w:rPr>
+          <w:lang w:val="en-US"/>
+        </w:rPr>
+        <w:t>Ans:</w:t>
+      </w:r>
+    </w:p>
+    <w:p>
+      <w:pPr>
+        <w:pStyle w:val="ListParagraph"/>
+        <w:numPr>
+          <w:ilvl w:val="0"/>
+          <w:numId w:val="2"/>
+        </w:numPr>
+        <w:rPr>
+          <w:lang w:val="en-US"/>
+        </w:rPr>
+      </w:pPr>
+      <w:r>
+        <w:rPr>
+          <w:lang w:val="en-US"/>
+        </w:rPr>
+        <w:t>no output</w:t>
+      </w:r>
+    </w:p>
+    <w:p>
+      <w:pPr>
+        <w:pStyle w:val="ListParagraph"/>
+        <w:numPr>
+          <w:ilvl w:val="0"/>
+          <w:numId w:val="2"/>
+        </w:numPr>
+        <w:rPr>
+          <w:lang w:val="en-US"/>
+        </w:rPr>
+      </w:pPr>
+      <w:r>
+        <w:rPr>
+          <w:lang w:val="en-US"/>
+        </w:rPr>
+        <w:t xml:space="preserve">2 3 4 2 3 4 2 3 4 </w:t>
+      </w:r>
+    </w:p>
+    <w:p>
+      <w:pPr>
+        <w:pStyle w:val="ListParagraph"/>
+        <w:numPr>
+          <w:ilvl w:val="0"/>
+          <w:numId w:val="2"/>
+        </w:numPr>
+        <w:rPr>
+          <w:lang w:val="en-US"/>
+        </w:rPr>
+      </w:pPr>
+      <w:r>
+        <w:rPr>
+          <w:lang w:val="en-US"/>
+        </w:rPr>
+        <w:t xml:space="preserve">The result is </w:t>
+      </w:r>
+      <w:r>
+        <w:t>undeterminable</w:t>
+      </w:r>
+      <w:r>
+        <w:rPr>
+          <w:lang w:val="en-US"/>
+        </w:rPr>
+        <w:t xml:space="preserve"> as e(</w:t>
+      </w:r>
+      <w:proofErr w:type="gramStart"/>
+      <w:r>
+        <w:rPr>
+          <w:lang w:val="en-US"/>
+        </w:rPr>
+        <w:t>a,b</w:t>
+      </w:r>
+      <w:proofErr w:type="gramEnd"/>
+      <w:r>
+        <w:rPr>
+          <w:lang w:val="en-US"/>
+        </w:rPr>
+        <w:t>,c,5) will cause an array out of bound error.</w:t>
+      </w:r>
+    </w:p>
+    <w:p>
+      <w:pPr>
+        <w:ind w:left="360"/>
+        <w:rPr>
+          <w:rFonts w:ascii="Times New Roman" w:hAnsi="Times New Roman" w:cs="Times New Roman"/>
+          <w:b/>
+          <w:sz w:val="24"/>
+          <w:szCs w:val="24"/>
+          <w:lang w:val="en-US"/>
+        </w:rPr>
+      </w:pPr>
+      <w:r>
+        <w:rPr>
+          <w:rFonts w:ascii="Times New Roman" w:hAnsi="Times New Roman" w:cs="Times New Roman"/>
+          <w:b/>
+          <w:sz w:val="24"/>
+          <w:szCs w:val="24"/>
+          <w:lang w:val="en-US"/>
+        </w:rPr>
+        <w:br w:type="page"/>
+      </w:r>
+    </w:p>
+    <w:p>
+      <w:pPr>
+        <w:spacing w:line="360" w:lineRule="auto"/>
+        <w:rPr>
+          <w:rFonts w:ascii="Times New Roman" w:hAnsi="Times New Roman" w:cs="Times New Roman"/>
+          <w:b/>
+          <w:color w:val="FF0000"/>
+          <w:sz w:val="24"/>
+          <w:szCs w:val="24"/>
+          <w:lang w:val="en-US"/>
+        </w:rPr>
+      </w:pPr>
+      <w:r>
+        <w:rPr>
+          <w:rFonts w:ascii="Times New Roman" w:hAnsi="Times New Roman" w:cs="Times New Roman"/>
+          <w:b/>
+          <w:sz w:val="24"/>
+          <w:szCs w:val="24"/>
+          <w:lang w:val="en-US"/>
+        </w:rPr>
+        <w:lastRenderedPageBreak/>
+        <w:t xml:space="preserve">Checkpoint 6.3 </w:t>
+      </w:r>
+      <w:r>
+        <w:rPr>
+          <w:rFonts w:ascii="Times New Roman" w:hAnsi="Times New Roman" w:cs="Times New Roman"/>
+          <w:b/>
+          <w:color w:val="FF0000"/>
+          <w:sz w:val="24"/>
+          <w:szCs w:val="24"/>
+          <w:lang w:val="en-US"/>
+        </w:rPr>
+        <w:t>(Please submit your answer to Moodle)</w:t>
+      </w:r>
+    </w:p>
+    <w:p>
+      <w:pPr>
+        <w:spacing w:line="360" w:lineRule="auto"/>
+        <w:rPr>
+          <w:rFonts w:ascii="Times New Roman" w:eastAsia="Times New Roman" w:hAnsi="Times New Roman" w:cs="Times New Roman"/>
+          <w:sz w:val="24"/>
+          <w:szCs w:val="24"/>
+          <w:lang w:val="en-US"/>
+        </w:rPr>
+      </w:pPr>
+      <w:r>
+        <w:rPr>
+          <w:rFonts w:ascii="Times New Roman" w:eastAsia="Times New Roman" w:hAnsi="Times New Roman" w:cs="Times New Roman"/>
+          <w:sz w:val="24"/>
+          <w:szCs w:val="24"/>
+          <w:lang w:val="en-US"/>
+        </w:rPr>
+        <w:t>Assume a 3D double array x is defined as</w:t>
+      </w:r>
+    </w:p>
+    <w:p>
+      <w:pPr>
+        <w:spacing w:line="360" w:lineRule="auto"/>
+        <w:rPr>
+          <w:rFonts w:ascii="Times New Roman" w:eastAsia="Times New Roman" w:hAnsi="Times New Roman" w:cs="Times New Roman"/>
+          <w:sz w:val="24"/>
+          <w:szCs w:val="24"/>
+          <w:lang w:val="en-US"/>
+        </w:rPr>
+      </w:pPr>
+      <w:r>
+        <w:rPr>
+          <w:rFonts w:ascii="Times New Roman" w:eastAsia="Times New Roman" w:hAnsi="Times New Roman" w:cs="Times New Roman"/>
+          <w:sz w:val="24"/>
+          <w:szCs w:val="24"/>
+          <w:lang w:val="en-US"/>
+        </w:rPr>
+        <w:t>double x[2][2][3] = { { {3, 4, 2}, {0, -3, 9} }, { {13, 4, 56}, {5, 9, 3}}}; Write a program that would find the maximum and minimum values in this 2-by-2-by-3 double array x. Print the maximum and minimum value after they are found.</w:t>
+      </w:r>
+    </w:p>
+    <w:p>
+      <w:pPr>
+        <w:rPr>
+          <w:rFonts w:ascii="Times New Roman" w:hAnsi="Times New Roman" w:cs="Times New Roman"/>
+          <w:sz w:val="24"/>
+          <w:szCs w:val="24"/>
+          <w:lang w:val="en-US"/>
+        </w:rPr>
+      </w:pPr>
+    </w:p>
+    <w:p>
+      <w:pPr>
+        <w:spacing w:line="285" w:lineRule="atLeast"/>
+        <w:rPr>
+          <w:rFonts w:ascii="Consolas" w:eastAsia="Times New Roman" w:hAnsi="Consolas" w:cs="Times New Roman"/>
+          <w:sz w:val="20"/>
+          <w:szCs w:val="20"/>
+          <w:lang w:val="en-US" w:eastAsia="zh-CN"/>
+        </w:rPr>
+      </w:pPr>
+      <w:r>
+        <w:rPr>
+          <w:rFonts w:ascii="Consolas" w:eastAsia="Times New Roman" w:hAnsi="Consolas" w:cs="Times New Roman"/>
+          <w:sz w:val="20"/>
+          <w:szCs w:val="20"/>
+          <w:lang w:val="en-US" w:eastAsia="zh-CN"/>
+        </w:rPr>
+        <w:t>#include &lt;iostream&gt;</w:t>
+      </w:r>
+    </w:p>
+    <w:p>
+      <w:pPr>
+        <w:spacing w:line="285" w:lineRule="atLeast"/>
+        <w:rPr>
+          <w:rFonts w:ascii="Consolas" w:eastAsia="Times New Roman" w:hAnsi="Consolas" w:cs="Times New Roman"/>
+          <w:sz w:val="20"/>
+          <w:szCs w:val="20"/>
+          <w:lang w:val="en-US" w:eastAsia="zh-CN"/>
+        </w:rPr>
+      </w:pPr>
+      <w:r>
+        <w:rPr>
+          <w:rFonts w:ascii="Consolas" w:eastAsia="Times New Roman" w:hAnsi="Consolas" w:cs="Times New Roman"/>
+          <w:sz w:val="20"/>
+          <w:szCs w:val="20"/>
+          <w:lang w:val="en-US" w:eastAsia="zh-CN"/>
+        </w:rPr>
+        <w:t xml:space="preserve">using namespace </w:t>
+      </w:r>
+      <w:proofErr w:type="gramStart"/>
+      <w:r>
+        <w:rPr>
+          <w:rFonts w:ascii="Consolas" w:eastAsia="Times New Roman" w:hAnsi="Consolas" w:cs="Times New Roman"/>
+          <w:sz w:val="20"/>
+          <w:szCs w:val="20"/>
+          <w:lang w:val="en-US" w:eastAsia="zh-CN"/>
+        </w:rPr>
+        <w:t>std;</w:t>
+      </w:r>
+      <w:proofErr w:type="gramEnd"/>
+    </w:p>
+    <w:p>
+      <w:pPr>
+        <w:spacing w:line="285" w:lineRule="atLeast"/>
+        <w:rPr>
+          <w:rFonts w:ascii="Consolas" w:eastAsia="Times New Roman" w:hAnsi="Consolas" w:cs="Times New Roman"/>
+          <w:sz w:val="20"/>
+          <w:szCs w:val="20"/>
+          <w:lang w:val="en-US" w:eastAsia="zh-CN"/>
+        </w:rPr>
+      </w:pPr>
+    </w:p>
+    <w:p>
+      <w:pPr>
+        <w:spacing w:line="285" w:lineRule="atLeast"/>
+        <w:rPr>
+          <w:rFonts w:ascii="Consolas" w:eastAsia="Times New Roman" w:hAnsi="Consolas" w:cs="Times New Roman"/>
+          <w:sz w:val="20"/>
+          <w:szCs w:val="20"/>
+          <w:lang w:val="en-US" w:eastAsia="zh-CN"/>
+        </w:rPr>
+      </w:pPr>
+      <w:r>
+        <w:rPr>
+          <w:rFonts w:ascii="Consolas" w:eastAsia="Times New Roman" w:hAnsi="Consolas" w:cs="Times New Roman"/>
+          <w:sz w:val="20"/>
+          <w:szCs w:val="20"/>
+          <w:lang w:val="en-US" w:eastAsia="zh-CN"/>
+        </w:rPr>
+        <w:t xml:space="preserve">int </w:t>
+      </w:r>
+      <w:proofErr w:type="gramStart"/>
+      <w:r>
+        <w:rPr>
+          <w:rFonts w:ascii="Consolas" w:eastAsia="Times New Roman" w:hAnsi="Consolas" w:cs="Times New Roman"/>
+          <w:sz w:val="20"/>
+          <w:szCs w:val="20"/>
+          <w:lang w:val="en-US" w:eastAsia="zh-CN"/>
+        </w:rPr>
+        <w:t>main(</w:t>
+      </w:r>
+      <w:proofErr w:type="gramEnd"/>
+      <w:r>
+        <w:rPr>
+          <w:rFonts w:ascii="Consolas" w:eastAsia="Times New Roman" w:hAnsi="Consolas" w:cs="Times New Roman"/>
+          <w:sz w:val="20"/>
+          <w:szCs w:val="20"/>
+          <w:lang w:val="en-US" w:eastAsia="zh-CN"/>
+        </w:rPr>
+        <w:t>){</w:t>
+      </w:r>
+    </w:p>
+    <w:p>
+      <w:pPr>
+        <w:spacing w:line="285" w:lineRule="atLeast"/>
+        <w:rPr>
+          <w:rFonts w:ascii="Consolas" w:eastAsia="Times New Roman" w:hAnsi="Consolas" w:cs="Times New Roman"/>
+          <w:sz w:val="20"/>
+          <w:szCs w:val="20"/>
+          <w:lang w:val="en-US" w:eastAsia="zh-CN"/>
+        </w:rPr>
+      </w:pPr>
+      <w:r>
+        <w:rPr>
+          <w:rFonts w:ascii="Consolas" w:eastAsia="Times New Roman" w:hAnsi="Consolas" w:cs="Times New Roman"/>
+          <w:sz w:val="20"/>
+          <w:szCs w:val="20"/>
+          <w:lang w:val="en-US" w:eastAsia="zh-CN"/>
+        </w:rPr>
+        <w:t xml:space="preserve">    double </w:t>
+      </w:r>
+      <w:proofErr w:type="gramStart"/>
+      <w:r>
+        <w:rPr>
+          <w:rFonts w:ascii="Consolas" w:eastAsia="Times New Roman" w:hAnsi="Consolas" w:cs="Times New Roman"/>
+          <w:sz w:val="20"/>
+          <w:szCs w:val="20"/>
+          <w:lang w:val="en-US" w:eastAsia="zh-CN"/>
+        </w:rPr>
+        <w:t>x[</w:t>
+      </w:r>
+      <w:proofErr w:type="gramEnd"/>
+      <w:r>
+        <w:rPr>
+          <w:rFonts w:ascii="Consolas" w:eastAsia="Times New Roman" w:hAnsi="Consolas" w:cs="Times New Roman"/>
+          <w:sz w:val="20"/>
+          <w:szCs w:val="20"/>
+          <w:lang w:val="en-US" w:eastAsia="zh-CN"/>
+        </w:rPr>
+        <w:t>2][2][3] = { { {3, 4, 2}, {0, -3, 9} }, { {13, 4, 56}, {5, 9, 3}}};</w:t>
+      </w:r>
+    </w:p>
+    <w:p>
+      <w:pPr>
+        <w:spacing w:line="285" w:lineRule="atLeast"/>
+        <w:rPr>
+          <w:rFonts w:ascii="Consolas" w:eastAsia="Times New Roman" w:hAnsi="Consolas" w:cs="Times New Roman"/>
+          <w:sz w:val="20"/>
+          <w:szCs w:val="20"/>
+          <w:lang w:val="en-US" w:eastAsia="zh-CN"/>
+        </w:rPr>
+      </w:pPr>
+      <w:r>
+        <w:rPr>
+          <w:rFonts w:ascii="Consolas" w:eastAsia="Times New Roman" w:hAnsi="Consolas" w:cs="Times New Roman"/>
+          <w:sz w:val="20"/>
+          <w:szCs w:val="20"/>
+          <w:lang w:val="en-US" w:eastAsia="zh-CN"/>
+        </w:rPr>
+        <w:t xml:space="preserve">    int </w:t>
+      </w:r>
+      <w:proofErr w:type="spellStart"/>
+      <w:r>
+        <w:rPr>
+          <w:rFonts w:ascii="Consolas" w:eastAsia="Times New Roman" w:hAnsi="Consolas" w:cs="Times New Roman"/>
+          <w:sz w:val="20"/>
+          <w:szCs w:val="20"/>
+          <w:lang w:val="en-US" w:eastAsia="zh-CN"/>
+        </w:rPr>
+        <w:t>max_value</w:t>
+      </w:r>
+      <w:proofErr w:type="spellEnd"/>
+      <w:r>
+        <w:rPr>
+          <w:rFonts w:ascii="Consolas" w:eastAsia="Times New Roman" w:hAnsi="Consolas" w:cs="Times New Roman"/>
+          <w:sz w:val="20"/>
+          <w:szCs w:val="20"/>
+          <w:lang w:val="en-US" w:eastAsia="zh-CN"/>
+        </w:rPr>
+        <w:t xml:space="preserve">, </w:t>
+      </w:r>
+      <w:proofErr w:type="spellStart"/>
+      <w:r>
+        <w:rPr>
+          <w:rFonts w:ascii="Consolas" w:eastAsia="Times New Roman" w:hAnsi="Consolas" w:cs="Times New Roman"/>
+          <w:sz w:val="20"/>
+          <w:szCs w:val="20"/>
+          <w:lang w:val="en-US" w:eastAsia="zh-CN"/>
+        </w:rPr>
+        <w:t>min_value</w:t>
+      </w:r>
+      <w:proofErr w:type="spellEnd"/>
+      <w:r>
+        <w:rPr>
+          <w:rFonts w:ascii="Consolas" w:eastAsia="Times New Roman" w:hAnsi="Consolas" w:cs="Times New Roman"/>
+          <w:sz w:val="20"/>
+          <w:szCs w:val="20"/>
+          <w:lang w:val="en-US" w:eastAsia="zh-CN"/>
+        </w:rPr>
+        <w:t xml:space="preserve"> = </w:t>
+      </w:r>
+      <w:proofErr w:type="gramStart"/>
+      <w:r>
+        <w:rPr>
+          <w:rFonts w:ascii="Consolas" w:eastAsia="Times New Roman" w:hAnsi="Consolas" w:cs="Times New Roman"/>
+          <w:sz w:val="20"/>
+          <w:szCs w:val="20"/>
+          <w:lang w:val="en-US" w:eastAsia="zh-CN"/>
+        </w:rPr>
+        <w:t>x[</w:t>
+      </w:r>
+      <w:proofErr w:type="gramEnd"/>
+      <w:r>
+        <w:rPr>
+          <w:rFonts w:ascii="Consolas" w:eastAsia="Times New Roman" w:hAnsi="Consolas" w:cs="Times New Roman"/>
+          <w:sz w:val="20"/>
+          <w:szCs w:val="20"/>
+          <w:lang w:val="en-US" w:eastAsia="zh-CN"/>
+        </w:rPr>
+        <w:t>0][0][0];</w:t>
+      </w:r>
+    </w:p>
+    <w:p>
+      <w:pPr>
+        <w:spacing w:line="285" w:lineRule="atLeast"/>
+        <w:rPr>
+          <w:rFonts w:ascii="Consolas" w:eastAsia="Times New Roman" w:hAnsi="Consolas" w:cs="Times New Roman"/>
+          <w:sz w:val="20"/>
+          <w:szCs w:val="20"/>
+          <w:lang w:val="en-US" w:eastAsia="zh-CN"/>
+        </w:rPr>
+      </w:pPr>
+      <w:r>
+        <w:rPr>
+          <w:rFonts w:ascii="Consolas" w:eastAsia="Times New Roman" w:hAnsi="Consolas" w:cs="Times New Roman"/>
+          <w:sz w:val="20"/>
+          <w:szCs w:val="20"/>
+          <w:lang w:val="en-US" w:eastAsia="zh-CN"/>
+        </w:rPr>
+        <w:t xml:space="preserve">    for (int </w:t>
+      </w:r>
+      <w:proofErr w:type="spellStart"/>
+      <w:r>
+        <w:rPr>
+          <w:rFonts w:ascii="Consolas" w:eastAsia="Times New Roman" w:hAnsi="Consolas" w:cs="Times New Roman"/>
+          <w:sz w:val="20"/>
+          <w:szCs w:val="20"/>
+          <w:lang w:val="en-US" w:eastAsia="zh-CN"/>
+        </w:rPr>
+        <w:t>i</w:t>
+      </w:r>
+      <w:proofErr w:type="spellEnd"/>
+      <w:r>
+        <w:rPr>
+          <w:rFonts w:ascii="Consolas" w:eastAsia="Times New Roman" w:hAnsi="Consolas" w:cs="Times New Roman"/>
+          <w:sz w:val="20"/>
+          <w:szCs w:val="20"/>
+          <w:lang w:val="en-US" w:eastAsia="zh-CN"/>
+        </w:rPr>
+        <w:t xml:space="preserve"> = 0; </w:t>
+      </w:r>
+      <w:proofErr w:type="spellStart"/>
+      <w:r>
+        <w:rPr>
+          <w:rFonts w:ascii="Consolas" w:eastAsia="Times New Roman" w:hAnsi="Consolas" w:cs="Times New Roman"/>
+          <w:sz w:val="20"/>
+          <w:szCs w:val="20"/>
+          <w:lang w:val="en-US" w:eastAsia="zh-CN"/>
+        </w:rPr>
+        <w:t>i</w:t>
+      </w:r>
+      <w:proofErr w:type="spellEnd"/>
+      <w:r>
+        <w:rPr>
+          <w:rFonts w:ascii="Consolas" w:eastAsia="Times New Roman" w:hAnsi="Consolas" w:cs="Times New Roman"/>
+          <w:sz w:val="20"/>
+          <w:szCs w:val="20"/>
+          <w:lang w:val="en-US" w:eastAsia="zh-CN"/>
+        </w:rPr>
+        <w:t xml:space="preserve"> &lt; 2; </w:t>
+      </w:r>
+      <w:proofErr w:type="spellStart"/>
+      <w:r>
+        <w:rPr>
+          <w:rFonts w:ascii="Consolas" w:eastAsia="Times New Roman" w:hAnsi="Consolas" w:cs="Times New Roman"/>
+          <w:sz w:val="20"/>
+          <w:szCs w:val="20"/>
+          <w:lang w:val="en-US" w:eastAsia="zh-CN"/>
+        </w:rPr>
+        <w:t>i</w:t>
+      </w:r>
+      <w:proofErr w:type="spellEnd"/>
+      <w:r>
+        <w:rPr>
+          <w:rFonts w:ascii="Consolas" w:eastAsia="Times New Roman" w:hAnsi="Consolas" w:cs="Times New Roman"/>
+          <w:sz w:val="20"/>
+          <w:szCs w:val="20"/>
+          <w:lang w:val="en-US" w:eastAsia="zh-CN"/>
+        </w:rPr>
+        <w:t>+</w:t>
+      </w:r>
+      <w:proofErr w:type="gramStart"/>
+      <w:r>
+        <w:rPr>
+          <w:rFonts w:ascii="Consolas" w:eastAsia="Times New Roman" w:hAnsi="Consolas" w:cs="Times New Roman"/>
+          <w:sz w:val="20"/>
+          <w:szCs w:val="20"/>
+          <w:lang w:val="en-US" w:eastAsia="zh-CN"/>
+        </w:rPr>
+        <w:t>+){</w:t>
+      </w:r>
+      <w:proofErr w:type="gramEnd"/>
+    </w:p>
+    <w:p>
+      <w:pPr>
+        <w:spacing w:line="285" w:lineRule="atLeast"/>
+        <w:rPr>
+          <w:rFonts w:ascii="Consolas" w:eastAsia="Times New Roman" w:hAnsi="Consolas" w:cs="Times New Roman"/>
+          <w:sz w:val="20"/>
+          <w:szCs w:val="20"/>
+          <w:lang w:val="en-US" w:eastAsia="zh-CN"/>
+        </w:rPr>
+      </w:pPr>
+      <w:r>
+        <w:rPr>
+          <w:rFonts w:ascii="Consolas" w:eastAsia="Times New Roman" w:hAnsi="Consolas" w:cs="Times New Roman"/>
+          <w:sz w:val="20"/>
+          <w:szCs w:val="20"/>
+          <w:lang w:val="en-US" w:eastAsia="zh-CN"/>
+        </w:rPr>
+        <w:t xml:space="preserve">        for (int j = 0; j &lt; 2; </w:t>
+      </w:r>
+      <w:proofErr w:type="spellStart"/>
+      <w:proofErr w:type="gramStart"/>
+      <w:r>
+        <w:rPr>
+          <w:rFonts w:ascii="Consolas" w:eastAsia="Times New Roman" w:hAnsi="Consolas" w:cs="Times New Roman"/>
+          <w:sz w:val="20"/>
+          <w:szCs w:val="20"/>
+          <w:lang w:val="en-US" w:eastAsia="zh-CN"/>
+        </w:rPr>
+        <w:t>j++</w:t>
+      </w:r>
+      <w:proofErr w:type="spellEnd"/>
+      <w:r>
+        <w:rPr>
+          <w:rFonts w:ascii="Consolas" w:eastAsia="Times New Roman" w:hAnsi="Consolas" w:cs="Times New Roman"/>
+          <w:sz w:val="20"/>
+          <w:szCs w:val="20"/>
+          <w:lang w:val="en-US" w:eastAsia="zh-CN"/>
+        </w:rPr>
+        <w:t>){</w:t>
+      </w:r>
+      <w:proofErr w:type="gramEnd"/>
+    </w:p>
+    <w:p>
+      <w:pPr>
+        <w:spacing w:line="285" w:lineRule="atLeast"/>
+        <w:rPr>
+          <w:rFonts w:ascii="Consolas" w:eastAsia="Times New Roman" w:hAnsi="Consolas" w:cs="Times New Roman"/>
+          <w:sz w:val="20"/>
+          <w:szCs w:val="20"/>
+          <w:lang w:val="en-US" w:eastAsia="zh-CN"/>
+        </w:rPr>
+      </w:pPr>
+      <w:r>
+        <w:rPr>
+          <w:rFonts w:ascii="Consolas" w:eastAsia="Times New Roman" w:hAnsi="Consolas" w:cs="Times New Roman"/>
+          <w:sz w:val="20"/>
+          <w:szCs w:val="20"/>
+          <w:lang w:val="en-US" w:eastAsia="zh-CN"/>
+        </w:rPr>
+        <w:t>            for (int k = 0; k &lt; 3; k+</w:t>
+      </w:r>
+      <w:proofErr w:type="gramStart"/>
+      <w:r>
+        <w:rPr>
+          <w:rFonts w:ascii="Consolas" w:eastAsia="Times New Roman" w:hAnsi="Consolas" w:cs="Times New Roman"/>
+          <w:sz w:val="20"/>
+          <w:szCs w:val="20"/>
+          <w:lang w:val="en-US" w:eastAsia="zh-CN"/>
+        </w:rPr>
+        <w:t>+){</w:t>
+      </w:r>
+      <w:proofErr w:type="gramEnd"/>
+    </w:p>
+    <w:p>
+      <w:pPr>
+        <w:spacing w:line="285" w:lineRule="atLeast"/>
+        <w:rPr>
+          <w:rFonts w:ascii="Consolas" w:eastAsia="Times New Roman" w:hAnsi="Consolas" w:cs="Times New Roman"/>
+          <w:sz w:val="20"/>
+          <w:szCs w:val="20"/>
+          <w:lang w:val="en-US" w:eastAsia="zh-CN"/>
+        </w:rPr>
+      </w:pPr>
+      <w:r>
+        <w:rPr>
+          <w:rFonts w:ascii="Consolas" w:eastAsia="Times New Roman" w:hAnsi="Consolas" w:cs="Times New Roman"/>
+          <w:sz w:val="20"/>
+          <w:szCs w:val="20"/>
+          <w:lang w:val="en-US" w:eastAsia="zh-CN"/>
+        </w:rPr>
+        <w:t>                if (x[</w:t>
+      </w:r>
+      <w:proofErr w:type="spellStart"/>
+      <w:r>
+        <w:rPr>
+          <w:rFonts w:ascii="Consolas" w:eastAsia="Times New Roman" w:hAnsi="Consolas" w:cs="Times New Roman"/>
+          <w:sz w:val="20"/>
+          <w:szCs w:val="20"/>
+          <w:lang w:val="en-US" w:eastAsia="zh-CN"/>
+        </w:rPr>
+        <w:t>i</w:t>
+      </w:r>
+      <w:proofErr w:type="spellEnd"/>
+      <w:r>
+        <w:rPr>
+          <w:rFonts w:ascii="Consolas" w:eastAsia="Times New Roman" w:hAnsi="Consolas" w:cs="Times New Roman"/>
+          <w:sz w:val="20"/>
+          <w:szCs w:val="20"/>
+          <w:lang w:val="en-US" w:eastAsia="zh-CN"/>
+        </w:rPr>
+        <w:t xml:space="preserve">][j][k] &gt; </w:t>
+      </w:r>
+      <w:proofErr w:type="spellStart"/>
+      <w:r>
+        <w:rPr>
+          <w:rFonts w:ascii="Consolas" w:eastAsia="Times New Roman" w:hAnsi="Consolas" w:cs="Times New Roman"/>
+          <w:sz w:val="20"/>
+          <w:szCs w:val="20"/>
+          <w:lang w:val="en-US" w:eastAsia="zh-CN"/>
+        </w:rPr>
+        <w:t>max_</w:t>
+      </w:r>
+      <w:proofErr w:type="gramStart"/>
+      <w:r>
+        <w:rPr>
+          <w:rFonts w:ascii="Consolas" w:eastAsia="Times New Roman" w:hAnsi="Consolas" w:cs="Times New Roman"/>
+          <w:sz w:val="20"/>
+          <w:szCs w:val="20"/>
+          <w:lang w:val="en-US" w:eastAsia="zh-CN"/>
+        </w:rPr>
+        <w:t>value</w:t>
+      </w:r>
+      <w:proofErr w:type="spellEnd"/>
+      <w:r>
+        <w:rPr>
+          <w:rFonts w:ascii="Consolas" w:eastAsia="Times New Roman" w:hAnsi="Consolas" w:cs="Times New Roman"/>
+          <w:sz w:val="20"/>
+          <w:szCs w:val="20"/>
+          <w:lang w:val="en-US" w:eastAsia="zh-CN"/>
+        </w:rPr>
+        <w:t>){</w:t>
+      </w:r>
+      <w:proofErr w:type="gramEnd"/>
+    </w:p>
+    <w:p>
+      <w:pPr>
+        <w:spacing w:line="285" w:lineRule="atLeast"/>
+        <w:rPr>
+          <w:rFonts w:ascii="Consolas" w:eastAsia="Times New Roman" w:hAnsi="Consolas" w:cs="Times New Roman"/>
+          <w:sz w:val="20"/>
+          <w:szCs w:val="20"/>
+          <w:lang w:val="en-US" w:eastAsia="zh-CN"/>
+        </w:rPr>
+      </w:pPr>
+      <w:r>
+        <w:rPr>
+          <w:rFonts w:ascii="Consolas" w:eastAsia="Times New Roman" w:hAnsi="Consolas" w:cs="Times New Roman"/>
+          <w:sz w:val="20"/>
+          <w:szCs w:val="20"/>
+          <w:lang w:val="en-US" w:eastAsia="zh-CN"/>
+        </w:rPr>
+        <w:t xml:space="preserve">                    </w:t>
+      </w:r>
+      <w:proofErr w:type="spellStart"/>
+      <w:r>
+        <w:rPr>
+          <w:rFonts w:ascii="Consolas" w:eastAsia="Times New Roman" w:hAnsi="Consolas" w:cs="Times New Roman"/>
+          <w:sz w:val="20"/>
+          <w:szCs w:val="20"/>
+          <w:lang w:val="en-US" w:eastAsia="zh-CN"/>
+        </w:rPr>
+        <w:t>max_value</w:t>
+      </w:r>
+      <w:proofErr w:type="spellEnd"/>
+      <w:r>
+        <w:rPr>
+          <w:rFonts w:ascii="Consolas" w:eastAsia="Times New Roman" w:hAnsi="Consolas" w:cs="Times New Roman"/>
+          <w:sz w:val="20"/>
+          <w:szCs w:val="20"/>
+          <w:lang w:val="en-US" w:eastAsia="zh-CN"/>
+        </w:rPr>
+        <w:t xml:space="preserve"> = x[</w:t>
+      </w:r>
+      <w:proofErr w:type="spellStart"/>
+      <w:r>
+        <w:rPr>
+          <w:rFonts w:ascii="Consolas" w:eastAsia="Times New Roman" w:hAnsi="Consolas" w:cs="Times New Roman"/>
+          <w:sz w:val="20"/>
+          <w:szCs w:val="20"/>
+          <w:lang w:val="en-US" w:eastAsia="zh-CN"/>
+        </w:rPr>
+        <w:t>i</w:t>
+      </w:r>
+      <w:proofErr w:type="spellEnd"/>
+      <w:r>
+        <w:rPr>
+          <w:rFonts w:ascii="Consolas" w:eastAsia="Times New Roman" w:hAnsi="Consolas" w:cs="Times New Roman"/>
+          <w:sz w:val="20"/>
+          <w:szCs w:val="20"/>
+          <w:lang w:val="en-US" w:eastAsia="zh-CN"/>
+        </w:rPr>
+        <w:t>][j][k</w:t>
+      </w:r>
+      <w:proofErr w:type="gramStart"/>
+      <w:r>
+        <w:rPr>
+          <w:rFonts w:ascii="Consolas" w:eastAsia="Times New Roman" w:hAnsi="Consolas" w:cs="Times New Roman"/>
+          <w:sz w:val="20"/>
+          <w:szCs w:val="20"/>
+          <w:lang w:val="en-US" w:eastAsia="zh-CN"/>
+        </w:rPr>
+        <w:t>];</w:t>
+      </w:r>
+      <w:proofErr w:type="gramEnd"/>
+    </w:p>
+    <w:p>
+      <w:pPr>
+        <w:spacing w:line="285" w:lineRule="atLeast"/>
+        <w:rPr>
+          <w:rFonts w:ascii="Consolas" w:eastAsia="Times New Roman" w:hAnsi="Consolas" w:cs="Times New Roman"/>
+          <w:sz w:val="20"/>
+          <w:szCs w:val="20"/>
+          <w:lang w:val="en-US" w:eastAsia="zh-CN"/>
+        </w:rPr>
+      </w:pPr>
+      <w:r>
+        <w:rPr>
+          <w:rFonts w:ascii="Consolas" w:eastAsia="Times New Roman" w:hAnsi="Consolas" w:cs="Times New Roman"/>
+          <w:sz w:val="20"/>
+          <w:szCs w:val="20"/>
+          <w:lang w:val="en-US" w:eastAsia="zh-CN"/>
+        </w:rPr>
+        <w:t>                }</w:t>
+      </w:r>
+    </w:p>
+    <w:p>
+      <w:pPr>
+        <w:spacing w:line="285" w:lineRule="atLeast"/>
+        <w:rPr>
+          <w:rFonts w:ascii="Consolas" w:eastAsia="Times New Roman" w:hAnsi="Consolas" w:cs="Times New Roman"/>
+          <w:sz w:val="20"/>
+          <w:szCs w:val="20"/>
+          <w:lang w:val="en-US" w:eastAsia="zh-CN"/>
+        </w:rPr>
+      </w:pPr>
+      <w:r>
+        <w:rPr>
+          <w:rFonts w:ascii="Consolas" w:eastAsia="Times New Roman" w:hAnsi="Consolas" w:cs="Times New Roman"/>
+          <w:sz w:val="20"/>
+          <w:szCs w:val="20"/>
+          <w:lang w:val="en-US" w:eastAsia="zh-CN"/>
+        </w:rPr>
+        <w:t>                if (x[</w:t>
+      </w:r>
+      <w:proofErr w:type="spellStart"/>
+      <w:r>
+        <w:rPr>
+          <w:rFonts w:ascii="Consolas" w:eastAsia="Times New Roman" w:hAnsi="Consolas" w:cs="Times New Roman"/>
+          <w:sz w:val="20"/>
+          <w:szCs w:val="20"/>
+          <w:lang w:val="en-US" w:eastAsia="zh-CN"/>
+        </w:rPr>
+        <w:t>i</w:t>
+      </w:r>
+      <w:proofErr w:type="spellEnd"/>
+      <w:r>
+        <w:rPr>
+          <w:rFonts w:ascii="Consolas" w:eastAsia="Times New Roman" w:hAnsi="Consolas" w:cs="Times New Roman"/>
+          <w:sz w:val="20"/>
+          <w:szCs w:val="20"/>
+          <w:lang w:val="en-US" w:eastAsia="zh-CN"/>
+        </w:rPr>
+        <w:t xml:space="preserve">][j][k] &lt; </w:t>
+      </w:r>
+      <w:proofErr w:type="spellStart"/>
+      <w:r>
+        <w:rPr>
+          <w:rFonts w:ascii="Consolas" w:eastAsia="Times New Roman" w:hAnsi="Consolas" w:cs="Times New Roman"/>
+          <w:sz w:val="20"/>
+          <w:szCs w:val="20"/>
+          <w:lang w:val="en-US" w:eastAsia="zh-CN"/>
+        </w:rPr>
+        <w:t>min_</w:t>
+      </w:r>
+      <w:proofErr w:type="gramStart"/>
+      <w:r>
+        <w:rPr>
+          <w:rFonts w:ascii="Consolas" w:eastAsia="Times New Roman" w:hAnsi="Consolas" w:cs="Times New Roman"/>
+          <w:sz w:val="20"/>
+          <w:szCs w:val="20"/>
+          <w:lang w:val="en-US" w:eastAsia="zh-CN"/>
+        </w:rPr>
+        <w:t>value</w:t>
+      </w:r>
+      <w:proofErr w:type="spellEnd"/>
+      <w:r>
+        <w:rPr>
+          <w:rFonts w:ascii="Consolas" w:eastAsia="Times New Roman" w:hAnsi="Consolas" w:cs="Times New Roman"/>
+          <w:sz w:val="20"/>
+          <w:szCs w:val="20"/>
+          <w:lang w:val="en-US" w:eastAsia="zh-CN"/>
+        </w:rPr>
+        <w:t>){</w:t>
+      </w:r>
+      <w:proofErr w:type="gramEnd"/>
+    </w:p>
+    <w:p>
+      <w:pPr>
+        <w:spacing w:line="285" w:lineRule="atLeast"/>
+        <w:rPr>
+          <w:rFonts w:ascii="Consolas" w:eastAsia="Times New Roman" w:hAnsi="Consolas" w:cs="Times New Roman"/>
+          <w:sz w:val="20"/>
+          <w:szCs w:val="20"/>
+          <w:lang w:val="en-US" w:eastAsia="zh-CN"/>
+        </w:rPr>
+      </w:pPr>
+      <w:r>
+        <w:rPr>
+          <w:rFonts w:ascii="Consolas" w:eastAsia="Times New Roman" w:hAnsi="Consolas" w:cs="Times New Roman"/>
+          <w:sz w:val="20"/>
+          <w:szCs w:val="20"/>
+          <w:lang w:val="en-US" w:eastAsia="zh-CN"/>
+        </w:rPr>
+        <w:t xml:space="preserve">                    </w:t>
+      </w:r>
+      <w:proofErr w:type="spellStart"/>
+      <w:r>
+        <w:rPr>
+          <w:rFonts w:ascii="Consolas" w:eastAsia="Times New Roman" w:hAnsi="Consolas" w:cs="Times New Roman"/>
+          <w:sz w:val="20"/>
+          <w:szCs w:val="20"/>
+          <w:lang w:val="en-US" w:eastAsia="zh-CN"/>
+        </w:rPr>
+        <w:t>min_value</w:t>
+      </w:r>
+      <w:proofErr w:type="spellEnd"/>
+      <w:r>
+        <w:rPr>
+          <w:rFonts w:ascii="Consolas" w:eastAsia="Times New Roman" w:hAnsi="Consolas" w:cs="Times New Roman"/>
+          <w:sz w:val="20"/>
+          <w:szCs w:val="20"/>
+          <w:lang w:val="en-US" w:eastAsia="zh-CN"/>
+        </w:rPr>
+        <w:t xml:space="preserve"> = x[</w:t>
+      </w:r>
+      <w:proofErr w:type="spellStart"/>
+      <w:r>
+        <w:rPr>
+          <w:rFonts w:ascii="Consolas" w:eastAsia="Times New Roman" w:hAnsi="Consolas" w:cs="Times New Roman"/>
+          <w:sz w:val="20"/>
+          <w:szCs w:val="20"/>
+          <w:lang w:val="en-US" w:eastAsia="zh-CN"/>
+        </w:rPr>
+        <w:t>i</w:t>
+      </w:r>
+      <w:proofErr w:type="spellEnd"/>
+      <w:r>
+        <w:rPr>
+          <w:rFonts w:ascii="Consolas" w:eastAsia="Times New Roman" w:hAnsi="Consolas" w:cs="Times New Roman"/>
+          <w:sz w:val="20"/>
+          <w:szCs w:val="20"/>
+          <w:lang w:val="en-US" w:eastAsia="zh-CN"/>
+        </w:rPr>
+        <w:t>][j][k</w:t>
+      </w:r>
+      <w:proofErr w:type="gramStart"/>
+      <w:r>
+        <w:rPr>
+          <w:rFonts w:ascii="Consolas" w:eastAsia="Times New Roman" w:hAnsi="Consolas" w:cs="Times New Roman"/>
+          <w:sz w:val="20"/>
+          <w:szCs w:val="20"/>
+          <w:lang w:val="en-US" w:eastAsia="zh-CN"/>
+        </w:rPr>
+        <w:t>];</w:t>
+      </w:r>
+      <w:proofErr w:type="gramEnd"/>
+    </w:p>
+    <w:p>
+      <w:pPr>
+        <w:spacing w:line="285" w:lineRule="atLeast"/>
+        <w:rPr>
+          <w:rFonts w:ascii="Consolas" w:eastAsia="Times New Roman" w:hAnsi="Consolas" w:cs="Times New Roman"/>
+          <w:sz w:val="20"/>
+          <w:szCs w:val="20"/>
+          <w:lang w:val="en-US" w:eastAsia="zh-CN"/>
+        </w:rPr>
+      </w:pPr>
+      <w:r>
+        <w:rPr>
+          <w:rFonts w:ascii="Consolas" w:eastAsia="Times New Roman" w:hAnsi="Consolas" w:cs="Times New Roman"/>
+          <w:sz w:val="20"/>
+          <w:szCs w:val="20"/>
+          <w:lang w:val="en-US" w:eastAsia="zh-CN"/>
+        </w:rPr>
+        <w:t>                }</w:t>
+      </w:r>
+    </w:p>
+    <w:p>
+      <w:pPr>
+        <w:spacing w:line="285" w:lineRule="atLeast"/>
+        <w:rPr>
+          <w:rFonts w:ascii="Consolas" w:eastAsia="Times New Roman" w:hAnsi="Consolas" w:cs="Times New Roman"/>
+          <w:sz w:val="20"/>
+          <w:szCs w:val="20"/>
+          <w:lang w:val="en-US" w:eastAsia="zh-CN"/>
+        </w:rPr>
+      </w:pPr>
+      <w:r>
+        <w:rPr>
+          <w:rFonts w:ascii="Consolas" w:eastAsia="Times New Roman" w:hAnsi="Consolas" w:cs="Times New Roman"/>
+          <w:sz w:val="20"/>
+          <w:szCs w:val="20"/>
+          <w:lang w:val="en-US" w:eastAsia="zh-CN"/>
+        </w:rPr>
+        <w:t>            }</w:t>
+      </w:r>
+    </w:p>
+    <w:p>
+      <w:pPr>
+        <w:spacing w:line="285" w:lineRule="atLeast"/>
+        <w:rPr>
+          <w:rFonts w:ascii="Consolas" w:eastAsia="Times New Roman" w:hAnsi="Consolas" w:cs="Times New Roman"/>
+          <w:sz w:val="20"/>
+          <w:szCs w:val="20"/>
+          <w:lang w:val="en-US" w:eastAsia="zh-CN"/>
+        </w:rPr>
+      </w:pPr>
+      <w:r>
+        <w:rPr>
+          <w:rFonts w:ascii="Consolas" w:eastAsia="Times New Roman" w:hAnsi="Consolas" w:cs="Times New Roman"/>
+          <w:sz w:val="20"/>
+          <w:szCs w:val="20"/>
+          <w:lang w:val="en-US" w:eastAsia="zh-CN"/>
+        </w:rPr>
+        <w:t>        }</w:t>
+      </w:r>
+    </w:p>
+    <w:p>
+      <w:pPr>
+        <w:spacing w:line="285" w:lineRule="atLeast"/>
+        <w:rPr>
+          <w:rFonts w:ascii="Consolas" w:eastAsia="Times New Roman" w:hAnsi="Consolas" w:cs="Times New Roman"/>
+          <w:sz w:val="20"/>
+          <w:szCs w:val="20"/>
+          <w:lang w:val="en-US" w:eastAsia="zh-CN"/>
+        </w:rPr>
+      </w:pPr>
+      <w:r>
+        <w:rPr>
+          <w:rFonts w:ascii="Consolas" w:eastAsia="Times New Roman" w:hAnsi="Consolas" w:cs="Times New Roman"/>
+          <w:sz w:val="20"/>
+          <w:szCs w:val="20"/>
+          <w:lang w:val="en-US" w:eastAsia="zh-CN"/>
+        </w:rPr>
+        <w:t>    }</w:t>
+      </w:r>
+    </w:p>
+    <w:p>
+      <w:pPr>
+        <w:spacing w:line="285" w:lineRule="atLeast"/>
+        <w:rPr>
+          <w:rFonts w:ascii="Consolas" w:eastAsia="Times New Roman" w:hAnsi="Consolas" w:cs="Times New Roman"/>
+          <w:sz w:val="20"/>
+          <w:szCs w:val="20"/>
+          <w:lang w:val="en-US" w:eastAsia="zh-CN"/>
+        </w:rPr>
+      </w:pPr>
+      <w:r>
+        <w:rPr>
+          <w:rFonts w:ascii="Consolas" w:eastAsia="Times New Roman" w:hAnsi="Consolas" w:cs="Times New Roman"/>
+          <w:sz w:val="20"/>
+          <w:szCs w:val="20"/>
+          <w:lang w:val="en-US" w:eastAsia="zh-CN"/>
+        </w:rPr>
+        <w:t xml:space="preserve">    </w:t>
+      </w:r>
+      <w:proofErr w:type="spellStart"/>
+      <w:r>
+        <w:rPr>
+          <w:rFonts w:ascii="Consolas" w:eastAsia="Times New Roman" w:hAnsi="Consolas" w:cs="Times New Roman"/>
+          <w:sz w:val="20"/>
+          <w:szCs w:val="20"/>
+          <w:lang w:val="en-US" w:eastAsia="zh-CN"/>
+        </w:rPr>
+        <w:t>cout</w:t>
+      </w:r>
+      <w:proofErr w:type="spellEnd"/>
+      <w:r>
+        <w:rPr>
+          <w:rFonts w:ascii="Consolas" w:eastAsia="Times New Roman" w:hAnsi="Consolas" w:cs="Times New Roman"/>
+          <w:sz w:val="20"/>
+          <w:szCs w:val="20"/>
+          <w:lang w:val="en-US" w:eastAsia="zh-CN"/>
+        </w:rPr>
+        <w:t xml:space="preserve"> &lt;&lt; </w:t>
+      </w:r>
+      <w:proofErr w:type="spellStart"/>
+      <w:r>
+        <w:rPr>
+          <w:rFonts w:ascii="Consolas" w:eastAsia="Times New Roman" w:hAnsi="Consolas" w:cs="Times New Roman"/>
+          <w:sz w:val="20"/>
+          <w:szCs w:val="20"/>
+          <w:lang w:val="en-US" w:eastAsia="zh-CN"/>
+        </w:rPr>
+        <w:t>max_value</w:t>
+      </w:r>
+      <w:proofErr w:type="spellEnd"/>
+      <w:r>
+        <w:rPr>
+          <w:rFonts w:ascii="Consolas" w:eastAsia="Times New Roman" w:hAnsi="Consolas" w:cs="Times New Roman"/>
+          <w:sz w:val="20"/>
+          <w:szCs w:val="20"/>
+          <w:lang w:val="en-US" w:eastAsia="zh-CN"/>
+        </w:rPr>
+        <w:t xml:space="preserve"> &lt;&lt; " " &lt;&lt; </w:t>
+      </w:r>
+      <w:proofErr w:type="spellStart"/>
+      <w:r>
+        <w:rPr>
+          <w:rFonts w:ascii="Consolas" w:eastAsia="Times New Roman" w:hAnsi="Consolas" w:cs="Times New Roman"/>
+          <w:sz w:val="20"/>
+          <w:szCs w:val="20"/>
+          <w:lang w:val="en-US" w:eastAsia="zh-CN"/>
+        </w:rPr>
+        <w:t>min_value</w:t>
+      </w:r>
+      <w:proofErr w:type="spellEnd"/>
+      <w:r>
+        <w:rPr>
+          <w:rFonts w:ascii="Consolas" w:eastAsia="Times New Roman" w:hAnsi="Consolas" w:cs="Times New Roman"/>
+          <w:sz w:val="20"/>
+          <w:szCs w:val="20"/>
+          <w:lang w:val="en-US" w:eastAsia="zh-CN"/>
+        </w:rPr>
+        <w:t xml:space="preserve"> &lt;&lt; </w:t>
+      </w:r>
+      <w:proofErr w:type="spellStart"/>
+      <w:proofErr w:type="gramStart"/>
+      <w:r>
+        <w:rPr>
+          <w:rFonts w:ascii="Consolas" w:eastAsia="Times New Roman" w:hAnsi="Consolas" w:cs="Times New Roman"/>
+          <w:sz w:val="20"/>
+          <w:szCs w:val="20"/>
+          <w:lang w:val="en-US" w:eastAsia="zh-CN"/>
+        </w:rPr>
+        <w:t>endl</w:t>
+      </w:r>
+      <w:proofErr w:type="spellEnd"/>
+      <w:r>
+        <w:rPr>
+          <w:rFonts w:ascii="Consolas" w:eastAsia="Times New Roman" w:hAnsi="Consolas" w:cs="Times New Roman"/>
+          <w:sz w:val="20"/>
+          <w:szCs w:val="20"/>
+          <w:lang w:val="en-US" w:eastAsia="zh-CN"/>
+        </w:rPr>
+        <w:t>;</w:t>
+      </w:r>
+      <w:proofErr w:type="gramEnd"/>
+    </w:p>
+    <w:p>
+      <w:pPr>
+        <w:spacing w:line="285" w:lineRule="atLeast"/>
+        <w:rPr>
+          <w:rFonts w:ascii="Consolas" w:eastAsia="Times New Roman" w:hAnsi="Consolas" w:cs="Times New Roman"/>
+          <w:sz w:val="20"/>
+          <w:szCs w:val="20"/>
+          <w:lang w:val="en-US" w:eastAsia="zh-CN"/>
+        </w:rPr>
+      </w:pPr>
+      <w:r>
+        <w:rPr>
+          <w:rFonts w:ascii="Consolas" w:eastAsia="Times New Roman" w:hAnsi="Consolas" w:cs="Times New Roman"/>
+          <w:sz w:val="20"/>
+          <w:szCs w:val="20"/>
+          <w:lang w:val="en-US" w:eastAsia="zh-CN"/>
+        </w:rPr>
+        <w:t>}</w:t>
+      </w:r>
+    </w:p>
+    <w:p>
+      <w:pPr>
+        <w:spacing w:line="285" w:lineRule="atLeast"/>
+        <w:rPr>
+          <w:rFonts w:ascii="Consolas" w:eastAsia="Times New Roman" w:hAnsi="Consolas" w:cs="Times New Roman"/>
+          <w:color w:val="CCCCCC"/>
+          <w:sz w:val="21"/>
+          <w:szCs w:val="21"/>
+          <w:lang w:val="en-US" w:eastAsia="zh-CN"/>
+        </w:rPr>
+      </w:pPr>
+    </w:p>
+    <w:p>
+      <w:pPr>
+        <w:rPr>
+          <w:rFonts w:ascii="Times New Roman" w:hAnsi="Times New Roman" w:cs="Times New Roman"/>
+          <w:sz w:val="24"/>
+          <w:szCs w:val="24"/>
+          <w:lang w:val="en-US"/>
+        </w:rPr>
+      </w:pPr>
+    </w:p>
+    <w:sectPr>
+      <w:pgSz w:w="11909" w:h="16834"/>
+      <w:pgMar w:top="1440" w:right="1440" w:bottom="1440" w:left="1440" w:header="720" w:footer="720" w:gutter="0"/>
+      <w:pgNumType w:start="1"/>
+      <w:cols w:space="720"/>
+    </w:sectPr>
+  </w:body>
+</w:document>
+</file>
+
+<file path=word/endnotes.xml><?xml version="1.0" encoding="utf-8"?>
+<w:endnotes xmlns:wpc="http://schemas.microsoft.com/office/word/2010/wordprocessingCanvas" xmlns:cx="http://schemas.microsoft.com/office/drawing/2014/chartex" xmlns:cx1="http://schemas.microsoft.com/office/drawing/2015/9/8/chartex" xmlns:cx2="http://schemas.microsoft.com/office/drawing/2015/10/21/chartex" xmlns:cx3="http://schemas.microsoft.com/office/drawing/2016/5/9/chartex" xmlns:cx4="http://schemas.microsoft.com/office/drawing/2016/5/10/chartex" xmlns:cx5="http://schemas.microsoft.com/office/drawing/2016/5/11/chartex" xmlns:cx6="http://schemas.microsoft.com/office/drawing/2016/5/12/chartex" xmlns:cx7="http://schemas.microsoft.com/office/drawing/2016/5/13/chartex" xmlns:cx8="http://schemas.microsoft.com/office/drawing/2016/5/14/chartex" xmlns:mc="http://schemas.openxmlformats.org/markup-compatibility/2006" xmlns:aink="http://schemas.microsoft.com/office/drawing/2016/ink" xmlns:am3d="http://schemas.microsoft.com/office/drawing/2017/model3d" xmlns:o="urn:schemas-microsoft-com:office:office" xmlns:oel="http://schemas.microsoft.com/office/2019/extlst" xmlns:r="http://schemas.openxmlformats.org/officeDocument/2006/relationships" xmlns:m="http://schemas.openxmlformats.org/officeDocument/2006/math" xmlns:v="urn:schemas-microsoft-com:vml" xmlns:wp14="http://schemas.microsoft.com/office/word/2010/wordprocessingDrawing" xmlns:wp="http://schemas.openxmlformats.org/drawingml/2006/wordprocessingDrawing" xmlns:w10="urn:schemas-microsoft-com:office:word" xmlns:w="http://schemas.openxmlformats.org/wordprocessingml/2006/main" xmlns:w14="http://schemas.microsoft.com/office/word/2010/wordml" xmlns:w15="http://schemas.microsoft.com/office/word/2012/wordml" xmlns:w16cex="http://schemas.microsoft.com/office/word/2018/wordml/cex" xmlns:w16cid="http://schemas.microsoft.com/office/word/2016/wordml/cid" xmlns:w16="http://schemas.microsoft.com/office/word/2018/wordml" xmlns:w16sdtdh="http://schemas.microsoft.com/office/word/2020/wordml/sdtdatahash" xmlns:w16se="http://schemas.microsoft.com/office/word/2015/wordml/symex" xmlns:wpg="http://schemas.microsoft.com/office/word/2010/wordprocessingGroup" xmlns:wpi="http://schemas.microsoft.com/office/word/2010/wordprocessingInk" xmlns:wne="http://schemas.microsoft.com/office/word/2006/wordml" xmlns:wps="http://schemas.microsoft.com/office/word/2010/wordprocessingShape" mc:Ignorable="w14 w15 w16se w16cid w16 w16cex w16sdtdh wp14">
+  <w:endnote w:type="separator" w:id="-1">
+    <w:p>
+      <w:pPr>
+        <w:spacing w:line="240" w:lineRule="auto"/>
+      </w:pPr>
+      <w:r>
+        <w:separator/>
+      </w:r>
+    </w:p>
+  </w:endnote>
+  <w:endnote w:type="continuationSeparator" w:id="0">
+    <w:p>
+      <w:pPr>
+        <w:spacing w:line="240" w:lineRule="auto"/>
+      </w:pPr>
+      <w:r>
+        <w:continuationSeparator/>
+      </w:r>
+    </w:p>
+  </w:endnote>
+</w:endnotes>
+</file>
+
+<file path=word/footnotes.xml><?xml version="1.0" encoding="utf-8"?>
+<w:footnotes xmlns:wpc="http://schemas.microsoft.com/office/word/2010/wordprocessingCanvas" xmlns:cx="http://schemas.microsoft.com/office/drawing/2014/chartex" xmlns:cx1="http://schemas.microsoft.com/office/drawing/2015/9/8/chartex" xmlns:cx2="http://schemas.microsoft.com/office/drawing/2015/10/21/chartex" xmlns:cx3="http://schemas.microsoft.com/office/drawing/2016/5/9/chartex" xmlns:cx4="http://schemas.microsoft.com/office/drawing/2016/5/10/chartex" xmlns:cx5="http://schemas.microsoft.com/office/drawing/2016/5/11/chartex" xmlns:cx6="http://schemas.microsoft.com/office/drawing/2016/5/12/chartex" xmlns:cx7="http://schemas.microsoft.com/office/drawing/2016/5/13/chartex" xmlns:cx8="http://schemas.microsoft.com/office/drawing/2016/5/14/chartex" xmlns:mc="http://schemas.openxmlformats.org/markup-compatibility/2006" xmlns:aink="http://schemas.microsoft.com/office/drawing/2016/ink" xmlns:am3d="http://schemas.microsoft.com/office/drawing/2017/model3d" xmlns:o="urn:schemas-microsoft-com:office:office" xmlns:oel="http://schemas.microsoft.com/office/2019/extlst" xmlns:r="http://schemas.openxmlformats.org/officeDocument/2006/relationships" xmlns:m="http://schemas.openxmlformats.org/officeDocument/2006/math" xmlns:v="urn:schemas-microsoft-com:vml" xmlns:wp14="http://schemas.microsoft.com/office/word/2010/wordprocessingDrawing" xmlns:wp="http://schemas.openxmlformats.org/drawingml/2006/wordprocessingDrawing" xmlns:w10="urn:schemas-microsoft-com:office:word" xmlns:w="http://schemas.openxmlformats.org/wordprocessingml/2006/main" xmlns:w14="http://schemas.microsoft.com/office/word/2010/wordml" xmlns:w15="http://schemas.microsoft.com/office/word/2012/wordml" xmlns:w16cex="http://schemas.microsoft.com/office/word/2018/wordml/cex" xmlns:w16cid="http://schemas.microsoft.com/office/word/2016/wordml/cid" xmlns:w16="http://schemas.microsoft.com/office/word/2018/wordml" xmlns:w16sdtdh="http://schemas.microsoft.com/office/word/2020/wordml/sdtdatahash" xmlns:w16se="http://schemas.microsoft.com/office/word/2015/wordml/symex" xmlns:wpg="http://schemas.microsoft.com/office/word/2010/wordprocessingGroup" xmlns:wpi="http://schemas.microsoft.com/office/word/2010/wordprocessingInk" xmlns:wne="http://schemas.microsoft.com/office/word/2006/wordml" xmlns:wps="http://schemas.microsoft.com/office/word/2010/wordprocessingShape" mc:Ignorable="w14 w15 w16se w16cid w16 w16cex w16sdtdh wp14">
+  <w:footnote w:type="separator" w:id="-1">
+    <w:p>
+      <w:pPr>
+        <w:spacing w:line="240" w:lineRule="auto"/>
+      </w:pPr>
+      <w:r>
+        <w:separator/>
+      </w:r>
+    </w:p>
+  </w:footnote>
+  <w:footnote w:type="continuationSeparator" w:id="0">
+    <w:p>
+      <w:pPr>
+        <w:spacing w:line="240" w:lineRule="auto"/>
+      </w:pPr>
+      <w:r>
+        <w:continuationSeparator/>
+      </w:r>
+    </w:p>
+  </w:footnote>
+</w:footnotes>
+</file>
 
 <file path=word/numbering.xml><?xml version="1.0" encoding="utf-8"?>
 <w:numbering xmlns:wpc="http://schemas.microsoft.com/office/word/2010/wordprocessingCanvas" xmlns:cx="http://schemas.microsoft.com/office/drawing/2014/chartex" xmlns:cx1="http://schemas.microsoft.com/office/drawing/2015/9/8/chartex" xmlns:cx2="http://schemas.microsoft.com/office/drawing/2015/10/21/chartex" xmlns:cx3="http://schemas.microsoft.com/office/drawing/2016/5/9/chartex" xmlns:cx4="http://schemas.microsoft.com/office/drawing/2016/5/10/chartex" xmlns:cx5="http://schemas.microsoft.com/office/drawing/2016/5/11/chartex" xmlns:cx6="http://schemas.microsoft.com/office/drawing/2016/5/12/chartex" xmlns:cx7="http://schemas.microsoft.com/office/drawing/2016/5/13/chartex" xmlns:cx8="http://schemas.microsoft.com/office/drawing/2016/5/14/chartex" xmlns:mc="http://schemas.openxmlformats.org/markup-compatibility/2006" xmlns:aink="http://schemas.microsoft.com/office/drawing/2016/ink" xmlns:am3d="http://schemas.microsoft.com/office/drawing/2017/model3d" xmlns:o="urn:schemas-microsoft-com:office:office" xmlns:oel="http://schemas.microsoft.com/office/2019/extlst" xmlns:r="http://schemas.openxmlformats.org/officeDocument/2006/relationships" xmlns:m="http://schemas.openxmlformats.org/officeDocument/2006/math" xmlns:v="urn:schemas-microsoft-com:vml" xmlns:wp14="http://schemas.microsoft.com/office/word/2010/wordprocessingDrawing" xmlns:wp="http://schemas.openxmlformats.org/drawingml/2006/wordprocessingDrawing" xmlns:w10="urn:schemas-microsoft-com:office:word" xmlns:w="http://schemas.openxmlformats.org/wordprocessingml/2006/main" xmlns:w14="http://schemas.microsoft.com/office/word/2010/wordml" xmlns:w15="http://schemas.microsoft.com/office/word/2012/wordml" xmlns:w16cex="http://schemas.microsoft.com/office/word/2018/wordml/cex" xmlns:w16cid="http://schemas.microsoft.com/office/word/2016/wordml/cid" xmlns:w16="http://schemas.microsoft.com/office/word/2018/wordml" xmlns:w16sdtdh="http://schemas.microsoft.com/office/word/2020/wordml/sdtdatahash" xmlns:w16se="http://schemas.microsoft.com/office/word/2015/wordml/symex" xmlns:wpg="http://schemas.microsoft.com/office/word/2010/wordprocessingGroup" xmlns:wpi="http://schemas.microsoft.com/office/word/2010/wordprocessingInk" xmlns:wne="http://schemas.microsoft.com/office/word/2006/wordml" xmlns:wps="http://schemas.microsoft.com/office/word/2010/wordprocessingShape" mc:Ignorable="w14 w15 w16se w16cid w16 w16cex w16sdtdh wp14">

</xml_diff>